<commit_message>
menambahkan navigasi flow pada SRS
</commit_message>
<xml_diff>
--- a/SRS_bululu_fariz_rapip_faiq.docx
+++ b/SRS_bululu_fariz_rapip_faiq.docx
@@ -2009,29 +2009,7 @@
           <w:sz w:val="24"/>
           <w:szCs w:val="22"/>
         </w:rPr>
-        <w:t xml:space="preserve">Software Requirement Specification (SRS) menjelaskan berbagai macam kebutuham pembuatan suatu perngkat lunak. Dalam dokumen ini khususnya akan dibahas mengenai spesifikasi kebutuhan software untuk Rancangan Sistem Donor Darah Online yaitu kebutuhan spesifik yang terdiri dari kebutuhan fungsionalitas, termasuk didalamnya input, proses, output dan non-fungsionalitas. Kebutuhan antar muka yang terdiri dari kebutuhan antar pengguna, antar hardware yang menjelaskan kebutuhan yang harus ada untuk menjalankan atau mengoperasikan aplikasi </w:t>
-      </w:r>
-      <w:proofErr w:type="gramStart"/>
-      <w:r>
-        <w:rPr>
-          <w:rFonts w:ascii="Times New Roman" w:hAnsi="Times New Roman"/>
-          <w:i w:val="0"/>
-          <w:iCs/>
-          <w:sz w:val="24"/>
-          <w:szCs w:val="22"/>
-        </w:rPr>
-        <w:t>sistem ,</w:t>
-      </w:r>
-      <w:proofErr w:type="gramEnd"/>
-      <w:r>
-        <w:rPr>
-          <w:rFonts w:ascii="Times New Roman" w:hAnsi="Times New Roman"/>
-          <w:i w:val="0"/>
-          <w:iCs/>
-          <w:sz w:val="24"/>
-          <w:szCs w:val="22"/>
-        </w:rPr>
-        <w:t xml:space="preserve"> kebutuhan antar software yang menjelaskan bagaimana cara pengguna berinteraksi dengan system, dan kebutuhan antar komunikasi</w:t>
+        <w:t>Software Requirement Specification (SRS) menjelaskan berbagai macam kebutuham pembuatan suatu perngkat lunak. Dalam dokumen ini khususnya akan dibahas mengenai spesifikasi kebutuhan software untuk Rancangan Sistem Donor Darah Online yaitu kebutuhan spesifik yang terdiri dari kebutuhan fungsionalitas, termasuk didalamnya input, proses, output dan non-fungsionalitas. Kebutuhan antar muka yang terdiri dari kebutuhan antar pengguna, antar hardware yang menjelaskan kebutuhan yang harus ada untuk menjalankan atau mengoperasikan aplikasi sistem , kebutuhan antar software yang menjelaskan bagaimana cara pengguna berinteraksi dengan system, dan kebutuhan antar komunikasi</w:t>
       </w:r>
     </w:p>
     <w:p>
@@ -4415,11 +4393,7 @@
         <w:t xml:space="preserve"> </w:t>
       </w:r>
       <w:r>
-        <w:t>1</w:t>
-      </w:r>
-      <w:proofErr w:type="gramStart"/>
-      <w:r>
-        <w:t>MB.</w:t>
+        <w:t>1MB.</w:t>
       </w:r>
       <w:r>
         <w:rPr>
@@ -4427,7 +4401,6 @@
         </w:rPr>
         <w:t>.</w:t>
       </w:r>
-      <w:proofErr w:type="gramEnd"/>
     </w:p>
     <w:p>
       <w:pPr>
@@ -5039,14 +5012,7 @@
         <w:rPr>
           <w:szCs w:val="24"/>
         </w:rPr>
-        <w:t xml:space="preserve"> </w:t>
-      </w:r>
-      <w:proofErr w:type="gramStart"/>
-      <w:r>
-        <w:rPr>
-          <w:szCs w:val="24"/>
-        </w:rPr>
-        <w:t xml:space="preserve">dan </w:t>
+        <w:t xml:space="preserve"> dan </w:t>
       </w:r>
       <w:r>
         <w:rPr>
@@ -5060,16 +5026,7 @@
           <w:iCs/>
           <w:szCs w:val="24"/>
         </w:rPr>
-        <w:t>Class</w:t>
-      </w:r>
-      <w:proofErr w:type="gramEnd"/>
-      <w:r>
-        <w:rPr>
-          <w:i/>
-          <w:iCs/>
-          <w:szCs w:val="24"/>
-        </w:rPr>
-        <w:t xml:space="preserve"> diagram</w:t>
+        <w:t>Class diagram</w:t>
       </w:r>
       <w:r>
         <w:rPr>
@@ -5201,16 +5158,11 @@
     </w:p>
     <w:p>
       <w:pPr>
-        <w:rPr>
-          <w:rFonts w:ascii="Arial" w:hAnsi="Arial" w:cs="Arial"/>
-          <w:sz w:val="22"/>
-          <w:lang w:val="id-ID"/>
-        </w:rPr>
-      </w:pPr>
-    </w:p>
-    <w:p>
-      <w:pPr>
         <w:pStyle w:val="Heading2"/>
+        <w:numPr>
+          <w:ilvl w:val="0"/>
+          <w:numId w:val="0"/>
+        </w:numPr>
         <w:rPr>
           <w:lang w:val="id-ID"/>
         </w:rPr>
@@ -5282,6 +5234,9 @@
         </w:drawing>
       </w:r>
       <w:r>
+        <w:t xml:space="preserve">4.2 </w:t>
+      </w:r>
+      <w:r>
         <w:rPr>
           <w:lang w:val="id-ID"/>
         </w:rPr>
@@ -5292,13 +5247,255 @@
     <w:p>
       <w:pPr>
         <w:pStyle w:val="Heading1"/>
-        <w:rPr>
-          <w:lang w:val="id-ID"/>
-        </w:rPr>
+        <w:numPr>
+          <w:ilvl w:val="0"/>
+          <w:numId w:val="0"/>
+        </w:numPr>
       </w:pPr>
       <w:bookmarkStart w:id="45" w:name="_Toc485163119"/>
       <w:bookmarkStart w:id="46" w:name="_Toc439994690"/>
-      <w:proofErr w:type="gramStart"/>
+    </w:p>
+    <w:p>
+      <w:pPr>
+        <w:pStyle w:val="Heading2"/>
+        <w:numPr>
+          <w:ilvl w:val="0"/>
+          <w:numId w:val="0"/>
+        </w:numPr>
+      </w:pPr>
+    </w:p>
+    <w:p>
+      <w:pPr>
+        <w:pStyle w:val="Heading2"/>
+        <w:numPr>
+          <w:ilvl w:val="0"/>
+          <w:numId w:val="0"/>
+        </w:numPr>
+      </w:pPr>
+    </w:p>
+    <w:p>
+      <w:pPr>
+        <w:pStyle w:val="Heading2"/>
+        <w:numPr>
+          <w:ilvl w:val="0"/>
+          <w:numId w:val="0"/>
+        </w:numPr>
+      </w:pPr>
+    </w:p>
+    <w:p>
+      <w:pPr>
+        <w:pStyle w:val="Heading2"/>
+        <w:numPr>
+          <w:ilvl w:val="0"/>
+          <w:numId w:val="0"/>
+        </w:numPr>
+      </w:pPr>
+    </w:p>
+    <w:p>
+      <w:pPr>
+        <w:pStyle w:val="Heading2"/>
+        <w:numPr>
+          <w:ilvl w:val="0"/>
+          <w:numId w:val="0"/>
+        </w:numPr>
+      </w:pPr>
+    </w:p>
+    <w:p>
+      <w:pPr>
+        <w:pStyle w:val="Heading2"/>
+        <w:numPr>
+          <w:ilvl w:val="0"/>
+          <w:numId w:val="0"/>
+        </w:numPr>
+      </w:pPr>
+    </w:p>
+    <w:p>
+      <w:pPr>
+        <w:pStyle w:val="Heading2"/>
+        <w:numPr>
+          <w:ilvl w:val="0"/>
+          <w:numId w:val="0"/>
+        </w:numPr>
+      </w:pPr>
+      <w:r>
+        <w:lastRenderedPageBreak/>
+        <w:t>4</w:t>
+      </w:r>
+      <w:r>
+        <w:t>.</w:t>
+      </w:r>
+      <w:r>
+        <w:t>3</w:t>
+      </w:r>
+      <w:r>
+        <w:t xml:space="preserve"> </w:t>
+      </w:r>
+      <w:r>
+        <w:t>Navigasi Flow</w:t>
+      </w:r>
+    </w:p>
+    <w:p>
+      <w:pPr>
+        <w:pStyle w:val="Heading2"/>
+        <w:numPr>
+          <w:ilvl w:val="0"/>
+          <w:numId w:val="0"/>
+        </w:numPr>
+      </w:pPr>
+      <w:r>
+        <w:t>Navgiasi Flow User</w:t>
+      </w:r>
+    </w:p>
+    <w:p>
+      <w:pPr>
+        <w:pStyle w:val="Heading2"/>
+        <w:numPr>
+          <w:ilvl w:val="0"/>
+          <w:numId w:val="0"/>
+        </w:numPr>
+        <w:jc w:val="center"/>
+      </w:pPr>
+      <w:r>
+        <w:rPr>
+          <w:noProof/>
+        </w:rPr>
+        <w:drawing>
+          <wp:inline distT="0" distB="0" distL="0" distR="0" wp14:anchorId="53F67AA9" wp14:editId="530AAD99">
+            <wp:extent cx="5283120" cy="3192582"/>
+            <wp:effectExtent l="0" t="0" r="0" b="8255"/>
+            <wp:docPr id="2" name="Picture 2"/>
+            <wp:cNvGraphicFramePr>
+              <a:graphicFrameLocks xmlns:a="http://schemas.openxmlformats.org/drawingml/2006/main" noChangeAspect="1"/>
+            </wp:cNvGraphicFramePr>
+            <a:graphic xmlns:a="http://schemas.openxmlformats.org/drawingml/2006/main">
+              <a:graphicData uri="http://schemas.openxmlformats.org/drawingml/2006/picture">
+                <pic:pic xmlns:pic="http://schemas.openxmlformats.org/drawingml/2006/picture">
+                  <pic:nvPicPr>
+                    <pic:cNvPr id="0" name="Picture 1"/>
+                    <pic:cNvPicPr>
+                      <a:picLocks noChangeAspect="1" noChangeArrowheads="1"/>
+                    </pic:cNvPicPr>
+                  </pic:nvPicPr>
+                  <pic:blipFill>
+                    <a:blip r:embed="rId12">
+                      <a:extLst>
+                        <a:ext uri="{28A0092B-C50C-407E-A947-70E740481C1C}">
+                          <a14:useLocalDpi xmlns:a14="http://schemas.microsoft.com/office/drawing/2010/main" val="0"/>
+                        </a:ext>
+                      </a:extLst>
+                    </a:blip>
+                    <a:srcRect/>
+                    <a:stretch>
+                      <a:fillRect/>
+                    </a:stretch>
+                  </pic:blipFill>
+                  <pic:spPr bwMode="auto">
+                    <a:xfrm>
+                      <a:off x="0" y="0"/>
+                      <a:ext cx="5319190" cy="3214379"/>
+                    </a:xfrm>
+                    <a:prstGeom prst="rect">
+                      <a:avLst/>
+                    </a:prstGeom>
+                    <a:noFill/>
+                    <a:ln>
+                      <a:noFill/>
+                    </a:ln>
+                  </pic:spPr>
+                </pic:pic>
+              </a:graphicData>
+            </a:graphic>
+          </wp:inline>
+        </w:drawing>
+      </w:r>
+    </w:p>
+    <w:p>
+      <w:pPr>
+        <w:pStyle w:val="Heading2"/>
+        <w:numPr>
+          <w:ilvl w:val="0"/>
+          <w:numId w:val="0"/>
+        </w:numPr>
+      </w:pPr>
+      <w:r>
+        <w:t>Navgiasi Flow Admin PMI</w:t>
+      </w:r>
+    </w:p>
+    <w:p>
+      <w:pPr>
+        <w:pStyle w:val="Heading2"/>
+        <w:numPr>
+          <w:ilvl w:val="0"/>
+          <w:numId w:val="0"/>
+        </w:numPr>
+        <w:jc w:val="center"/>
+      </w:pPr>
+      <w:r>
+        <w:rPr>
+          <w:noProof/>
+        </w:rPr>
+        <w:drawing>
+          <wp:inline distT="0" distB="0" distL="0" distR="0" wp14:anchorId="115BC2E1" wp14:editId="4C4C223B">
+            <wp:extent cx="5300869" cy="3335020"/>
+            <wp:effectExtent l="0" t="0" r="0" b="0"/>
+            <wp:docPr id="3" name="Picture 3"/>
+            <wp:cNvGraphicFramePr>
+              <a:graphicFrameLocks xmlns:a="http://schemas.openxmlformats.org/drawingml/2006/main" noChangeAspect="1"/>
+            </wp:cNvGraphicFramePr>
+            <a:graphic xmlns:a="http://schemas.openxmlformats.org/drawingml/2006/main">
+              <a:graphicData uri="http://schemas.openxmlformats.org/drawingml/2006/picture">
+                <pic:pic xmlns:pic="http://schemas.openxmlformats.org/drawingml/2006/picture">
+                  <pic:nvPicPr>
+                    <pic:cNvPr id="0" name="Picture 3"/>
+                    <pic:cNvPicPr>
+                      <a:picLocks noChangeAspect="1" noChangeArrowheads="1"/>
+                    </pic:cNvPicPr>
+                  </pic:nvPicPr>
+                  <pic:blipFill>
+                    <a:blip r:embed="rId13" cstate="print">
+                      <a:extLst>
+                        <a:ext uri="{28A0092B-C50C-407E-A947-70E740481C1C}">
+                          <a14:useLocalDpi xmlns:a14="http://schemas.microsoft.com/office/drawing/2010/main" val="0"/>
+                        </a:ext>
+                      </a:extLst>
+                    </a:blip>
+                    <a:srcRect/>
+                    <a:stretch>
+                      <a:fillRect/>
+                    </a:stretch>
+                  </pic:blipFill>
+                  <pic:spPr bwMode="auto">
+                    <a:xfrm>
+                      <a:off x="0" y="0"/>
+                      <a:ext cx="5359506" cy="3371911"/>
+                    </a:xfrm>
+                    <a:prstGeom prst="rect">
+                      <a:avLst/>
+                    </a:prstGeom>
+                    <a:noFill/>
+                    <a:ln>
+                      <a:noFill/>
+                    </a:ln>
+                  </pic:spPr>
+                </pic:pic>
+              </a:graphicData>
+            </a:graphic>
+          </wp:inline>
+        </w:drawing>
+      </w:r>
+    </w:p>
+    <w:p>
+      <w:pPr>
+        <w:pStyle w:val="Heading2"/>
+        <w:numPr>
+          <w:ilvl w:val="0"/>
+          <w:numId w:val="0"/>
+        </w:numPr>
+      </w:pPr>
+      <w:r>
+        <w:lastRenderedPageBreak/>
+        <w:t xml:space="preserve">5. </w:t>
+      </w:r>
       <w:r>
         <w:t>Non</w:t>
       </w:r>
@@ -5306,11 +5503,7 @@
         <w:t xml:space="preserve"> F</w:t>
       </w:r>
       <w:r>
-        <w:t>unctional</w:t>
-      </w:r>
-      <w:proofErr w:type="gramEnd"/>
-      <w:r>
-        <w:t xml:space="preserve"> Requirements</w:t>
+        <w:t>unctional Requirements</w:t>
       </w:r>
       <w:bookmarkEnd w:id="45"/>
     </w:p>
@@ -5440,21 +5633,7 @@
               <w:rPr>
                 <w:rFonts w:ascii="Times New Roman" w:hAnsi="Times New Roman"/>
               </w:rPr>
-              <w:t xml:space="preserve">Pekerjaan diharapkan </w:t>
-            </w:r>
-            <w:proofErr w:type="gramStart"/>
-            <w:r>
-              <w:rPr>
-                <w:rFonts w:ascii="Times New Roman" w:hAnsi="Times New Roman"/>
-              </w:rPr>
-              <w:t>dapat  diselesaikan</w:t>
-            </w:r>
-            <w:proofErr w:type="gramEnd"/>
-            <w:r>
-              <w:rPr>
-                <w:rFonts w:ascii="Times New Roman" w:hAnsi="Times New Roman"/>
-              </w:rPr>
-              <w:t xml:space="preserve"> lebih cepat, sehingga dapat meningkatkan </w:t>
+              <w:t xml:space="preserve">Pekerjaan diharapkan dapat  diselesaikan lebih cepat, sehingga dapat meningkatkan </w:t>
             </w:r>
             <w:r>
               <w:rPr>
@@ -5586,7 +5765,6 @@
               <w:rPr>
                 <w:rFonts w:ascii="Times New Roman" w:hAnsi="Times New Roman"/>
               </w:rPr>
-              <w:lastRenderedPageBreak/>
               <w:t xml:space="preserve">Data harus akurat, yaitu dengan </w:t>
             </w:r>
             <w:r>
@@ -5672,7 +5850,6 @@
                 <w:i/>
                 <w:iCs/>
               </w:rPr>
-              <w:lastRenderedPageBreak/>
               <w:t>ECONOMY</w:t>
             </w:r>
             <w:r>
@@ -5831,21 +6008,7 @@
               <w:rPr>
                 <w:rFonts w:ascii="Times New Roman" w:hAnsi="Times New Roman"/>
               </w:rPr>
-              <w:t xml:space="preserve">Meningkatkan keamanan </w:t>
-            </w:r>
-            <w:proofErr w:type="gramStart"/>
-            <w:r>
-              <w:rPr>
-                <w:rFonts w:ascii="Times New Roman" w:hAnsi="Times New Roman"/>
-              </w:rPr>
-              <w:t>data,terutama</w:t>
-            </w:r>
-            <w:proofErr w:type="gramEnd"/>
-            <w:r>
-              <w:rPr>
-                <w:rFonts w:ascii="Times New Roman" w:hAnsi="Times New Roman"/>
-              </w:rPr>
-              <w:t xml:space="preserve"> data–data yang berhubungan dengan si pendonor darah dan stock darah.</w:t>
+              <w:t>Meningkatkan keamanan data,terutama data–data yang berhubungan dengan si pendonor darah dan stock darah.</w:t>
             </w:r>
           </w:p>
           <w:p>
@@ -6005,6 +6168,7 @@
               <w:rPr>
                 <w:rFonts w:ascii="Times New Roman" w:hAnsi="Times New Roman"/>
               </w:rPr>
+              <w:lastRenderedPageBreak/>
               <w:t>Memberikan data-data informasi mengenai stock darah, lokasi rumah sakit dan event donor darah yang tersedia secara akurat dan lengkap</w:t>
             </w:r>
           </w:p>
@@ -6040,7 +6204,7 @@
       </w:pPr>
     </w:p>
     <w:sectPr>
-      <w:headerReference w:type="default" r:id="rId12"/>
+      <w:headerReference w:type="default" r:id="rId14"/>
       <w:pgSz w:w="12240" w:h="15840" w:code="1"/>
       <w:pgMar w:top="1440" w:right="1296" w:bottom="1440" w:left="1296" w:header="720" w:footer="720" w:gutter="0"/>
       <w:pgNumType w:start="1"/>

</xml_diff>

<commit_message>
SDD & SRS finish
</commit_message>
<xml_diff>
--- a/SRS_bululu_fariz_rapip_faiq.docx
+++ b/SRS_bululu_fariz_rapip_faiq.docx
@@ -1,6 +1,6 @@
 
 <file path=word/document.xml><?xml version="1.0" encoding="utf-8"?>
-<w:document xmlns:wpc="http://schemas.microsoft.com/office/word/2010/wordprocessingCanvas" xmlns:cx="http://schemas.microsoft.com/office/drawing/2014/chartex" xmlns:cx1="http://schemas.microsoft.com/office/drawing/2015/9/8/chartex" xmlns:cx2="http://schemas.microsoft.com/office/drawing/2015/10/21/chartex" xmlns:cx3="http://schemas.microsoft.com/office/drawing/2016/5/9/chartex" xmlns:cx4="http://schemas.microsoft.com/office/drawing/2016/5/10/chartex" xmlns:cx5="http://schemas.microsoft.com/office/drawing/2016/5/11/chartex" xmlns:cx6="http://schemas.microsoft.com/office/drawing/2016/5/12/chartex" xmlns:cx7="http://schemas.microsoft.com/office/drawing/2016/5/13/chartex" xmlns:cx8="http://schemas.microsoft.com/office/drawing/2016/5/14/chartex" xmlns:mc="http://schemas.openxmlformats.org/markup-compatibility/2006" xmlns:aink="http://schemas.microsoft.com/office/drawing/2016/ink" xmlns:am3d="http://schemas.microsoft.com/office/drawing/2017/model3d" xmlns:o="urn:schemas-microsoft-com:office:office" xmlns:r="http://schemas.openxmlformats.org/officeDocument/2006/relationships" xmlns:m="http://schemas.openxmlformats.org/officeDocument/2006/math" xmlns:v="urn:schemas-microsoft-com:vml" xmlns:wp14="http://schemas.microsoft.com/office/word/2010/wordprocessingDrawing" xmlns:wp="http://schemas.openxmlformats.org/drawingml/2006/wordprocessingDrawing" xmlns:w10="urn:schemas-microsoft-com:office:word" xmlns:w="http://schemas.openxmlformats.org/wordprocessingml/2006/main" xmlns:w14="http://schemas.microsoft.com/office/word/2010/wordml" xmlns:w15="http://schemas.microsoft.com/office/word/2012/wordml" xmlns:w16cex="http://schemas.microsoft.com/office/word/2018/wordml/cex" xmlns:w16cid="http://schemas.microsoft.com/office/word/2016/wordml/cid" xmlns:w16="http://schemas.microsoft.com/office/word/2018/wordml" xmlns:w16se="http://schemas.microsoft.com/office/word/2015/wordml/symex" xmlns:wpg="http://schemas.microsoft.com/office/word/2010/wordprocessingGroup" xmlns:wpi="http://schemas.microsoft.com/office/word/2010/wordprocessingInk" xmlns:wne="http://schemas.microsoft.com/office/word/2006/wordml" xmlns:wps="http://schemas.microsoft.com/office/word/2010/wordprocessingShape" mc:Ignorable="w14 w15 w16se w16cid w16 w16cex wp14">
+<w:document xmlns:wpc="http://schemas.microsoft.com/office/word/2010/wordprocessingCanvas" xmlns:cx="http://schemas.microsoft.com/office/drawing/2014/chartex" xmlns:cx1="http://schemas.microsoft.com/office/drawing/2015/9/8/chartex" xmlns:mc="http://schemas.openxmlformats.org/markup-compatibility/2006" xmlns:o="urn:schemas-microsoft-com:office:office" xmlns:r="http://schemas.openxmlformats.org/officeDocument/2006/relationships" xmlns:m="http://schemas.openxmlformats.org/officeDocument/2006/math" xmlns:v="urn:schemas-microsoft-com:vml" xmlns:wp14="http://schemas.microsoft.com/office/word/2010/wordprocessingDrawing" xmlns:wp="http://schemas.openxmlformats.org/drawingml/2006/wordprocessingDrawing" xmlns:w10="urn:schemas-microsoft-com:office:word" xmlns:w="http://schemas.openxmlformats.org/wordprocessingml/2006/main" xmlns:w14="http://schemas.microsoft.com/office/word/2010/wordml" xmlns:w15="http://schemas.microsoft.com/office/word/2012/wordml" xmlns:w16se="http://schemas.microsoft.com/office/word/2015/wordml/symex" xmlns:wpg="http://schemas.microsoft.com/office/word/2010/wordprocessingGroup" xmlns:wpi="http://schemas.microsoft.com/office/word/2010/wordprocessingInk" xmlns:wne="http://schemas.microsoft.com/office/word/2006/wordml" xmlns:wps="http://schemas.microsoft.com/office/word/2010/wordprocessingShape" mc:Ignorable="w14 w15 w16se wp14">
   <w:body>
     <w:p>
       <w:pPr>
@@ -38,15 +38,66 @@
     </w:p>
     <w:p>
       <w:pPr>
-        <w:pStyle w:val="Title"/>
-      </w:pPr>
-      <w:proofErr w:type="spellStart"/>
-      <w:r>
-        <w:t>Aplikasi</w:t>
-      </w:r>
-      <w:proofErr w:type="spellEnd"/>
-      <w:r>
-        <w:t xml:space="preserve"> Donor Darah Online</w:t>
+        <w:pStyle w:val="ByLine"/>
+        <w:rPr>
+          <w:rFonts w:ascii="Times New Roman" w:hAnsi="Times New Roman"/>
+          <w:sz w:val="48"/>
+          <w:szCs w:val="36"/>
+        </w:rPr>
+      </w:pPr>
+      <w:proofErr w:type="spellStart"/>
+      <w:r>
+        <w:rPr>
+          <w:rFonts w:ascii="Times New Roman" w:hAnsi="Times New Roman"/>
+          <w:sz w:val="48"/>
+          <w:szCs w:val="36"/>
+        </w:rPr>
+        <w:t>Sistem</w:t>
+      </w:r>
+      <w:proofErr w:type="spellEnd"/>
+      <w:r>
+        <w:rPr>
+          <w:rFonts w:ascii="Times New Roman" w:hAnsi="Times New Roman"/>
+          <w:sz w:val="48"/>
+          <w:szCs w:val="36"/>
+        </w:rPr>
+        <w:t xml:space="preserve"> </w:t>
+      </w:r>
+      <w:proofErr w:type="spellStart"/>
+      <w:r>
+        <w:rPr>
+          <w:rFonts w:ascii="Times New Roman" w:hAnsi="Times New Roman"/>
+          <w:sz w:val="48"/>
+          <w:szCs w:val="36"/>
+        </w:rPr>
+        <w:t>informasi</w:t>
+      </w:r>
+      <w:proofErr w:type="spellEnd"/>
+      <w:r>
+        <w:rPr>
+          <w:rFonts w:ascii="Times New Roman" w:hAnsi="Times New Roman"/>
+          <w:sz w:val="48"/>
+          <w:szCs w:val="36"/>
+        </w:rPr>
+        <w:t xml:space="preserve"> donor </w:t>
+      </w:r>
+      <w:proofErr w:type="spellStart"/>
+      <w:r>
+        <w:rPr>
+          <w:rFonts w:ascii="Times New Roman" w:hAnsi="Times New Roman"/>
+          <w:sz w:val="48"/>
+          <w:szCs w:val="36"/>
+        </w:rPr>
+        <w:t>darah</w:t>
+      </w:r>
+      <w:proofErr w:type="spellEnd"/>
+      <w:r>
+        <w:rPr>
+          <w:rFonts w:ascii="Times New Roman" w:hAnsi="Times New Roman"/>
+          <w:sz w:val="48"/>
+          <w:szCs w:val="36"/>
+        </w:rPr>
+        <w:t xml:space="preserve"> online Indonesia (DORA)</w:t>
       </w:r>
     </w:p>
     <w:p>
@@ -88,7 +139,25 @@
       </w:r>
       <w:proofErr w:type="spellEnd"/>
       <w:r>
-        <w:t xml:space="preserve"> Fananie</w:t>
+        <w:t xml:space="preserve"> </w:t>
+      </w:r>
+      <w:proofErr w:type="spellStart"/>
+      <w:r>
+        <w:t>Fananie</w:t>
+      </w:r>
+      <w:proofErr w:type="spellEnd"/>
+      <w:r>
+        <w:t xml:space="preserve"> (</w:t>
+      </w:r>
+      <w:r>
+        <w:rPr>
+          <w:rFonts w:ascii="Times New Roman" w:hAnsi="Times New Roman"/>
+          <w:sz w:val="35"/>
+        </w:rPr>
+        <w:t>92320007</w:t>
+      </w:r>
+      <w:r>
+        <w:t>)</w:t>
       </w:r>
     </w:p>
     <w:p>
@@ -112,6 +181,19 @@
         <w:t>Syah</w:t>
       </w:r>
       <w:proofErr w:type="spellEnd"/>
+      <w:r>
+        <w:t xml:space="preserve"> (</w:t>
+      </w:r>
+      <w:r>
+        <w:rPr>
+          <w:rFonts w:ascii="Times New Roman" w:hAnsi="Times New Roman"/>
+          <w:sz w:val="35"/>
+        </w:rPr>
+        <w:t>92320015</w:t>
+      </w:r>
+      <w:r>
+        <w:t>)</w:t>
+      </w:r>
     </w:p>
     <w:p>
       <w:pPr>
@@ -121,19 +203,29 @@
           <w:lang w:val="id-ID"/>
         </w:rPr>
       </w:pPr>
-      <w:proofErr w:type="spellStart"/>
-      <w:r>
-        <w:t>Rafif</w:t>
-      </w:r>
-      <w:proofErr w:type="spellEnd"/>
-      <w:r>
-        <w:t xml:space="preserve"> </w:t>
+      <w:r>
+        <w:t xml:space="preserve">Rafif </w:t>
       </w:r>
       <w:proofErr w:type="spellStart"/>
       <w:r>
         <w:t>Favian</w:t>
       </w:r>
       <w:proofErr w:type="spellEnd"/>
+      <w:r>
+        <w:t xml:space="preserve"> (</w:t>
+      </w:r>
+      <w:r>
+        <w:rPr>
+          <w:rFonts w:ascii="Times New Roman" w:hAnsi="Times New Roman"/>
+          <w:sz w:val="35"/>
+        </w:rPr>
+        <w:t>92320018</w:t>
+      </w:r>
+      <w:r>
+        <w:t>)</w:t>
+      </w:r>
+      <w:bookmarkStart w:id="0" w:name="_GoBack"/>
+      <w:bookmarkEnd w:id="0"/>
     </w:p>
     <w:p>
       <w:pPr>
@@ -175,16 +267,16 @@
       <w:pPr>
         <w:pStyle w:val="TOCEntry"/>
       </w:pPr>
-      <w:bookmarkStart w:id="0" w:name="_Toc344877432"/>
-      <w:bookmarkStart w:id="1" w:name="_Toc344879822"/>
-      <w:bookmarkStart w:id="2" w:name="_Toc346508722"/>
-      <w:bookmarkStart w:id="3" w:name="_Toc346508952"/>
-      <w:bookmarkStart w:id="4" w:name="_Toc346509227"/>
-      <w:bookmarkEnd w:id="0"/>
+      <w:bookmarkStart w:id="1" w:name="_Toc344877432"/>
+      <w:bookmarkStart w:id="2" w:name="_Toc344879822"/>
+      <w:bookmarkStart w:id="3" w:name="_Toc346508722"/>
+      <w:bookmarkStart w:id="4" w:name="_Toc346508952"/>
+      <w:bookmarkStart w:id="5" w:name="_Toc346509227"/>
       <w:bookmarkEnd w:id="1"/>
       <w:bookmarkEnd w:id="2"/>
       <w:bookmarkEnd w:id="3"/>
       <w:bookmarkEnd w:id="4"/>
+      <w:bookmarkEnd w:id="5"/>
       <w:r>
         <w:lastRenderedPageBreak/>
         <w:t>Table of Contents</w:t>
@@ -1980,7 +2072,7 @@
       <w:pPr>
         <w:pStyle w:val="Heading1"/>
       </w:pPr>
-      <w:bookmarkStart w:id="5" w:name="_Toc485163096"/>
+      <w:bookmarkStart w:id="6" w:name="_Toc485163096"/>
       <w:r>
         <w:rPr>
           <w:lang w:val="id-ID"/>
@@ -1988,20 +2080,20 @@
         <w:lastRenderedPageBreak/>
         <w:t>Pendahuluan</w:t>
       </w:r>
-      <w:bookmarkEnd w:id="5"/>
+      <w:bookmarkEnd w:id="6"/>
     </w:p>
     <w:p>
       <w:pPr>
         <w:pStyle w:val="Heading2"/>
       </w:pPr>
-      <w:bookmarkStart w:id="6" w:name="_Toc485163097"/>
+      <w:bookmarkStart w:id="7" w:name="_Toc485163097"/>
       <w:r>
         <w:rPr>
           <w:lang w:val="id-ID"/>
         </w:rPr>
         <w:t>Tujuan Penulisan Dokumen</w:t>
       </w:r>
-      <w:bookmarkEnd w:id="6"/>
+      <w:bookmarkEnd w:id="7"/>
     </w:p>
     <w:p>
       <w:pPr>
@@ -2125,7 +2217,29 @@
           <w:sz w:val="24"/>
           <w:szCs w:val="22"/>
         </w:rPr>
-        <w:t xml:space="preserve"> dan </w:t>
+        <w:t xml:space="preserve"> </w:t>
+      </w:r>
+      <w:proofErr w:type="spellStart"/>
+      <w:r>
+        <w:rPr>
+          <w:rFonts w:ascii="Times New Roman" w:hAnsi="Times New Roman"/>
+          <w:i w:val="0"/>
+          <w:iCs/>
+          <w:sz w:val="24"/>
+          <w:szCs w:val="22"/>
+        </w:rPr>
+        <w:t>dan</w:t>
+      </w:r>
+      <w:proofErr w:type="spellEnd"/>
+      <w:r>
+        <w:rPr>
+          <w:rFonts w:ascii="Times New Roman" w:hAnsi="Times New Roman"/>
+          <w:i w:val="0"/>
+          <w:iCs/>
+          <w:sz w:val="24"/>
+          <w:szCs w:val="22"/>
+        </w:rPr>
+        <w:t xml:space="preserve"> </w:t>
       </w:r>
       <w:proofErr w:type="spellStart"/>
       <w:r>
@@ -2876,7 +2990,29 @@
           <w:sz w:val="24"/>
           <w:szCs w:val="22"/>
         </w:rPr>
-        <w:t xml:space="preserve"> Donor Darah Online </w:t>
+        <w:t xml:space="preserve"> Donor </w:t>
+      </w:r>
+      <w:proofErr w:type="spellStart"/>
+      <w:r>
+        <w:rPr>
+          <w:rFonts w:ascii="Times New Roman" w:hAnsi="Times New Roman"/>
+          <w:i w:val="0"/>
+          <w:iCs/>
+          <w:sz w:val="24"/>
+          <w:szCs w:val="22"/>
+        </w:rPr>
+        <w:t>Darah</w:t>
+      </w:r>
+      <w:proofErr w:type="spellEnd"/>
+      <w:r>
+        <w:rPr>
+          <w:rFonts w:ascii="Times New Roman" w:hAnsi="Times New Roman"/>
+          <w:i w:val="0"/>
+          <w:iCs/>
+          <w:sz w:val="24"/>
+          <w:szCs w:val="22"/>
+        </w:rPr>
+        <w:t xml:space="preserve"> Online </w:t>
       </w:r>
       <w:proofErr w:type="spellStart"/>
       <w:r>
@@ -3074,7 +3210,29 @@
           <w:sz w:val="24"/>
           <w:szCs w:val="22"/>
         </w:rPr>
-        <w:t xml:space="preserve"> input, proses, output dan non-</w:t>
+        <w:t xml:space="preserve"> input, proses, output </w:t>
+      </w:r>
+      <w:proofErr w:type="spellStart"/>
+      <w:r>
+        <w:rPr>
+          <w:rFonts w:ascii="Times New Roman" w:hAnsi="Times New Roman"/>
+          <w:i w:val="0"/>
+          <w:iCs/>
+          <w:sz w:val="24"/>
+          <w:szCs w:val="22"/>
+        </w:rPr>
+        <w:t>dan</w:t>
+      </w:r>
+      <w:proofErr w:type="spellEnd"/>
+      <w:r>
+        <w:rPr>
+          <w:rFonts w:ascii="Times New Roman" w:hAnsi="Times New Roman"/>
+          <w:i w:val="0"/>
+          <w:iCs/>
+          <w:sz w:val="24"/>
+          <w:szCs w:val="22"/>
+        </w:rPr>
+        <w:t xml:space="preserve"> non-</w:t>
       </w:r>
       <w:proofErr w:type="spellStart"/>
       <w:r>
@@ -3702,7 +3860,29 @@
           <w:sz w:val="24"/>
           <w:szCs w:val="22"/>
         </w:rPr>
-        <w:t xml:space="preserve"> system, dan </w:t>
+        <w:t xml:space="preserve"> system, </w:t>
+      </w:r>
+      <w:proofErr w:type="spellStart"/>
+      <w:r>
+        <w:rPr>
+          <w:rFonts w:ascii="Times New Roman" w:hAnsi="Times New Roman"/>
+          <w:i w:val="0"/>
+          <w:iCs/>
+          <w:sz w:val="24"/>
+          <w:szCs w:val="22"/>
+        </w:rPr>
+        <w:t>dan</w:t>
+      </w:r>
+      <w:proofErr w:type="spellEnd"/>
+      <w:r>
+        <w:rPr>
+          <w:rFonts w:ascii="Times New Roman" w:hAnsi="Times New Roman"/>
+          <w:i w:val="0"/>
+          <w:iCs/>
+          <w:sz w:val="24"/>
+          <w:szCs w:val="22"/>
+        </w:rPr>
+        <w:t xml:space="preserve"> </w:t>
       </w:r>
       <w:proofErr w:type="spellStart"/>
       <w:r>
@@ -4058,7 +4238,21 @@
         <w:rPr>
           <w:rFonts w:ascii="Times New Roman" w:hAnsi="Times New Roman"/>
         </w:rPr>
-        <w:t xml:space="preserve"> internet dan </w:t>
+        <w:t xml:space="preserve"> internet </w:t>
+      </w:r>
+      <w:proofErr w:type="spellStart"/>
+      <w:r>
+        <w:rPr>
+          <w:rFonts w:ascii="Times New Roman" w:hAnsi="Times New Roman"/>
+        </w:rPr>
+        <w:t>dan</w:t>
+      </w:r>
+      <w:proofErr w:type="spellEnd"/>
+      <w:r>
+        <w:rPr>
+          <w:rFonts w:ascii="Times New Roman" w:hAnsi="Times New Roman"/>
+        </w:rPr>
+        <w:t xml:space="preserve"> </w:t>
       </w:r>
       <w:proofErr w:type="spellStart"/>
       <w:r>
@@ -4310,7 +4504,21 @@
         <w:rPr>
           <w:rFonts w:ascii="Times New Roman" w:hAnsi="Times New Roman"/>
         </w:rPr>
-        <w:t xml:space="preserve">, Lokasi donor </w:t>
+        <w:t xml:space="preserve">, </w:t>
+      </w:r>
+      <w:proofErr w:type="spellStart"/>
+      <w:r>
+        <w:rPr>
+          <w:rFonts w:ascii="Times New Roman" w:hAnsi="Times New Roman"/>
+        </w:rPr>
+        <w:t>Lokasi</w:t>
+      </w:r>
+      <w:proofErr w:type="spellEnd"/>
+      <w:r>
+        <w:rPr>
+          <w:rFonts w:ascii="Times New Roman" w:hAnsi="Times New Roman"/>
+        </w:rPr>
+        <w:t xml:space="preserve"> donor </w:t>
       </w:r>
       <w:proofErr w:type="spellStart"/>
       <w:r>
@@ -4408,7 +4616,21 @@
         <w:rPr>
           <w:rFonts w:ascii="Times New Roman" w:hAnsi="Times New Roman"/>
         </w:rPr>
-        <w:t xml:space="preserve"> oleh </w:t>
+        <w:t xml:space="preserve"> </w:t>
+      </w:r>
+      <w:proofErr w:type="spellStart"/>
+      <w:r>
+        <w:rPr>
+          <w:rFonts w:ascii="Times New Roman" w:hAnsi="Times New Roman"/>
+        </w:rPr>
+        <w:t>oleh</w:t>
+      </w:r>
+      <w:proofErr w:type="spellEnd"/>
+      <w:r>
+        <w:rPr>
+          <w:rFonts w:ascii="Times New Roman" w:hAnsi="Times New Roman"/>
+        </w:rPr>
+        <w:t xml:space="preserve"> </w:t>
       </w:r>
       <w:proofErr w:type="spellStart"/>
       <w:r>
@@ -4576,7 +4798,21 @@
         <w:rPr>
           <w:rFonts w:ascii="Times New Roman" w:hAnsi="Times New Roman"/>
         </w:rPr>
-        <w:t xml:space="preserve"> dan PMI, system </w:t>
+        <w:t xml:space="preserve"> </w:t>
+      </w:r>
+      <w:proofErr w:type="spellStart"/>
+      <w:r>
+        <w:rPr>
+          <w:rFonts w:ascii="Times New Roman" w:hAnsi="Times New Roman"/>
+        </w:rPr>
+        <w:t>dan</w:t>
+      </w:r>
+      <w:proofErr w:type="spellEnd"/>
+      <w:r>
+        <w:rPr>
+          <w:rFonts w:ascii="Times New Roman" w:hAnsi="Times New Roman"/>
+        </w:rPr>
+        <w:t xml:space="preserve"> PMI, system </w:t>
       </w:r>
       <w:proofErr w:type="spellStart"/>
       <w:r>
@@ -4641,8 +4877,8 @@
       <w:pPr>
         <w:pStyle w:val="Heading2"/>
       </w:pPr>
-      <w:bookmarkStart w:id="7" w:name="_Toc439994669"/>
-      <w:bookmarkStart w:id="8" w:name="_Toc485163098"/>
+      <w:bookmarkStart w:id="8" w:name="_Toc439994669"/>
+      <w:bookmarkStart w:id="9" w:name="_Toc485163098"/>
       <w:r>
         <w:rPr>
           <w:lang w:val="id-ID"/>
@@ -4655,14 +4891,14 @@
         </w:rPr>
         <w:t xml:space="preserve">yang Dituju dan </w:t>
       </w:r>
-      <w:bookmarkEnd w:id="7"/>
+      <w:bookmarkEnd w:id="8"/>
       <w:r>
         <w:rPr>
           <w:lang w:val="id-ID"/>
         </w:rPr>
         <w:t>Pembaca yang Disarankan</w:t>
       </w:r>
-      <w:bookmarkEnd w:id="8"/>
+      <w:bookmarkEnd w:id="9"/>
     </w:p>
     <w:p>
       <w:pPr>
@@ -4675,13 +4911,23 @@
           <w:lang w:val="id-ID"/>
         </w:rPr>
       </w:pPr>
-      <w:r>
-        <w:rPr>
-          <w:rFonts w:ascii="Times New Roman" w:hAnsi="Times New Roman"/>
-          <w:i w:val="0"/>
-          <w:sz w:val="24"/>
-        </w:rPr>
-        <w:t xml:space="preserve">Pada </w:t>
+      <w:proofErr w:type="spellStart"/>
+      <w:r>
+        <w:rPr>
+          <w:rFonts w:ascii="Times New Roman" w:hAnsi="Times New Roman"/>
+          <w:i w:val="0"/>
+          <w:sz w:val="24"/>
+        </w:rPr>
+        <w:t>Pada</w:t>
+      </w:r>
+      <w:proofErr w:type="spellEnd"/>
+      <w:r>
+        <w:rPr>
+          <w:rFonts w:ascii="Times New Roman" w:hAnsi="Times New Roman"/>
+          <w:i w:val="0"/>
+          <w:sz w:val="24"/>
+        </w:rPr>
+        <w:t xml:space="preserve"> </w:t>
       </w:r>
       <w:proofErr w:type="spellStart"/>
       <w:r>
@@ -4951,7 +5197,43 @@
           <w:i w:val="0"/>
           <w:sz w:val="24"/>
         </w:rPr>
-        <w:t xml:space="preserve"> oleh PMI, dan </w:t>
+        <w:t xml:space="preserve"> </w:t>
+      </w:r>
+      <w:proofErr w:type="spellStart"/>
+      <w:r>
+        <w:rPr>
+          <w:rFonts w:ascii="Times New Roman" w:hAnsi="Times New Roman"/>
+          <w:i w:val="0"/>
+          <w:sz w:val="24"/>
+        </w:rPr>
+        <w:t>oleh</w:t>
+      </w:r>
+      <w:proofErr w:type="spellEnd"/>
+      <w:r>
+        <w:rPr>
+          <w:rFonts w:ascii="Times New Roman" w:hAnsi="Times New Roman"/>
+          <w:i w:val="0"/>
+          <w:sz w:val="24"/>
+        </w:rPr>
+        <w:t xml:space="preserve"> PMI, </w:t>
+      </w:r>
+      <w:proofErr w:type="spellStart"/>
+      <w:r>
+        <w:rPr>
+          <w:rFonts w:ascii="Times New Roman" w:hAnsi="Times New Roman"/>
+          <w:i w:val="0"/>
+          <w:sz w:val="24"/>
+        </w:rPr>
+        <w:t>dan</w:t>
+      </w:r>
+      <w:proofErr w:type="spellEnd"/>
+      <w:r>
+        <w:rPr>
+          <w:rFonts w:ascii="Times New Roman" w:hAnsi="Times New Roman"/>
+          <w:i w:val="0"/>
+          <w:sz w:val="24"/>
+        </w:rPr>
+        <w:t xml:space="preserve"> </w:t>
       </w:r>
       <w:proofErr w:type="spellStart"/>
       <w:r>
@@ -5138,8 +5420,8 @@
       <w:pPr>
         <w:pStyle w:val="Heading2"/>
       </w:pPr>
-      <w:bookmarkStart w:id="9" w:name="_Toc439994670"/>
-      <w:bookmarkStart w:id="10" w:name="_Toc485163099"/>
+      <w:bookmarkStart w:id="10" w:name="_Toc439994670"/>
+      <w:bookmarkStart w:id="11" w:name="_Toc485163099"/>
       <w:r>
         <w:rPr>
           <w:lang w:val="id-ID"/>
@@ -5147,8 +5429,8 @@
         <w:lastRenderedPageBreak/>
         <w:t>Batasan Produk</w:t>
       </w:r>
-      <w:bookmarkEnd w:id="9"/>
       <w:bookmarkEnd w:id="10"/>
+      <w:bookmarkEnd w:id="11"/>
     </w:p>
     <w:p>
       <w:pPr>
@@ -5158,17 +5440,25 @@
           <w:color w:val="000000"/>
         </w:rPr>
       </w:pPr>
+      <w:proofErr w:type="spellStart"/>
       <w:r>
         <w:rPr>
           <w:color w:val="000000"/>
         </w:rPr>
-        <w:t xml:space="preserve">Batasan </w:t>
-      </w:r>
-      <w:proofErr w:type="spellStart"/>
+        <w:t>Batasan</w:t>
+      </w:r>
+      <w:proofErr w:type="spellEnd"/>
       <w:r>
         <w:rPr>
           <w:color w:val="000000"/>
         </w:rPr>
+        <w:t xml:space="preserve"> </w:t>
+      </w:r>
+      <w:proofErr w:type="spellStart"/>
+      <w:r>
+        <w:rPr>
+          <w:color w:val="000000"/>
+        </w:rPr>
         <w:t>Sistem</w:t>
       </w:r>
       <w:proofErr w:type="spellEnd"/>
@@ -5190,7 +5480,21 @@
         <w:rPr>
           <w:color w:val="000000"/>
         </w:rPr>
-        <w:t xml:space="preserve"> Donor Darah Online </w:t>
+        <w:t xml:space="preserve"> Donor </w:t>
+      </w:r>
+      <w:proofErr w:type="spellStart"/>
+      <w:r>
+        <w:rPr>
+          <w:color w:val="000000"/>
+        </w:rPr>
+        <w:t>Darah</w:t>
+      </w:r>
+      <w:proofErr w:type="spellEnd"/>
+      <w:r>
+        <w:rPr>
+          <w:color w:val="000000"/>
+        </w:rPr>
+        <w:t xml:space="preserve"> Online </w:t>
       </w:r>
       <w:proofErr w:type="spellStart"/>
       <w:r>
@@ -5320,7 +5624,7 @@
           <w:sz w:val="22"/>
           <w:szCs w:val="22"/>
         </w:rPr>
-        <w:t xml:space="preserve"> Donor Darah Online yang </w:t>
+        <w:t xml:space="preserve"> Donor </w:t>
       </w:r>
       <w:proofErr w:type="spellStart"/>
       <w:r>
@@ -5328,6 +5632,22 @@
           <w:sz w:val="22"/>
           <w:szCs w:val="22"/>
         </w:rPr>
+        <w:t>Darah</w:t>
+      </w:r>
+      <w:proofErr w:type="spellEnd"/>
+      <w:r>
+        <w:rPr>
+          <w:sz w:val="22"/>
+          <w:szCs w:val="22"/>
+        </w:rPr>
+        <w:t xml:space="preserve"> Online yang </w:t>
+      </w:r>
+      <w:proofErr w:type="spellStart"/>
+      <w:r>
+        <w:rPr>
+          <w:sz w:val="22"/>
+          <w:szCs w:val="22"/>
+        </w:rPr>
         <w:t>akan</w:t>
       </w:r>
       <w:proofErr w:type="spellEnd"/>
@@ -5432,7 +5752,23 @@
           <w:sz w:val="22"/>
           <w:szCs w:val="22"/>
         </w:rPr>
-        <w:t xml:space="preserve"> masing </w:t>
+        <w:t xml:space="preserve"> </w:t>
+      </w:r>
+      <w:proofErr w:type="spellStart"/>
+      <w:r>
+        <w:rPr>
+          <w:sz w:val="22"/>
+          <w:szCs w:val="22"/>
+        </w:rPr>
+        <w:t>masing</w:t>
+      </w:r>
+      <w:proofErr w:type="spellEnd"/>
+      <w:r>
+        <w:rPr>
+          <w:sz w:val="22"/>
+          <w:szCs w:val="22"/>
+        </w:rPr>
+        <w:t xml:space="preserve"> </w:t>
       </w:r>
       <w:proofErr w:type="spellStart"/>
       <w:r>
@@ -5760,13 +6096,27 @@
         <w:rPr>
           <w:color w:val="000000"/>
         </w:rPr>
-        <w:t xml:space="preserve"> dan PMI di </w:t>
+        <w:t xml:space="preserve"> </w:t>
       </w:r>
       <w:proofErr w:type="spellStart"/>
       <w:r>
         <w:rPr>
           <w:color w:val="000000"/>
         </w:rPr>
+        <w:t>dan</w:t>
+      </w:r>
+      <w:proofErr w:type="spellEnd"/>
+      <w:r>
+        <w:rPr>
+          <w:color w:val="000000"/>
+        </w:rPr>
+        <w:t xml:space="preserve"> PMI di </w:t>
+      </w:r>
+      <w:proofErr w:type="spellStart"/>
+      <w:r>
+        <w:rPr>
+          <w:color w:val="000000"/>
+        </w:rPr>
         <w:t>seluruh</w:t>
       </w:r>
       <w:proofErr w:type="spellEnd"/>
@@ -5774,7 +6124,21 @@
         <w:rPr>
           <w:color w:val="000000"/>
         </w:rPr>
-        <w:t xml:space="preserve"> wilayah Indonesia.</w:t>
+        <w:t xml:space="preserve"> </w:t>
+      </w:r>
+      <w:proofErr w:type="spellStart"/>
+      <w:r>
+        <w:rPr>
+          <w:color w:val="000000"/>
+        </w:rPr>
+        <w:t>wilayah</w:t>
+      </w:r>
+      <w:proofErr w:type="spellEnd"/>
+      <w:r>
+        <w:rPr>
+          <w:color w:val="000000"/>
+        </w:rPr>
+        <w:t xml:space="preserve"> Indonesia.</w:t>
       </w:r>
     </w:p>
     <w:p>
@@ -5816,13 +6180,27 @@
         <w:rPr>
           <w:color w:val="000000"/>
         </w:rPr>
-        <w:t xml:space="preserve"> Donor Darah Online yang </w:t>
+        <w:t xml:space="preserve"> Donor </w:t>
       </w:r>
       <w:proofErr w:type="spellStart"/>
       <w:r>
         <w:rPr>
           <w:color w:val="000000"/>
         </w:rPr>
+        <w:t>Darah</w:t>
+      </w:r>
+      <w:proofErr w:type="spellEnd"/>
+      <w:r>
+        <w:rPr>
+          <w:color w:val="000000"/>
+        </w:rPr>
+        <w:t xml:space="preserve"> Online yang </w:t>
+      </w:r>
+      <w:proofErr w:type="spellStart"/>
+      <w:r>
+        <w:rPr>
+          <w:color w:val="000000"/>
+        </w:rPr>
         <w:t>akan</w:t>
       </w:r>
       <w:proofErr w:type="spellEnd"/>
@@ -5872,13 +6250,27 @@
         <w:rPr>
           <w:color w:val="000000"/>
         </w:rPr>
-        <w:t xml:space="preserve"> dan </w:t>
+        <w:t xml:space="preserve"> </w:t>
       </w:r>
       <w:proofErr w:type="spellStart"/>
       <w:r>
         <w:rPr>
           <w:color w:val="000000"/>
         </w:rPr>
+        <w:t>dan</w:t>
+      </w:r>
+      <w:proofErr w:type="spellEnd"/>
+      <w:r>
+        <w:rPr>
+          <w:color w:val="000000"/>
+        </w:rPr>
+        <w:t xml:space="preserve"> </w:t>
+      </w:r>
+      <w:proofErr w:type="spellStart"/>
+      <w:r>
+        <w:rPr>
+          <w:color w:val="000000"/>
+        </w:rPr>
         <w:t>pmi</w:t>
       </w:r>
       <w:proofErr w:type="spellEnd"/>
@@ -5956,13 +6348,27 @@
         <w:rPr>
           <w:color w:val="000000"/>
         </w:rPr>
-        <w:t xml:space="preserve"> dan PMI, data </w:t>
+        <w:t xml:space="preserve"> </w:t>
       </w:r>
       <w:proofErr w:type="spellStart"/>
       <w:r>
         <w:rPr>
           <w:color w:val="000000"/>
         </w:rPr>
+        <w:t>dan</w:t>
+      </w:r>
+      <w:proofErr w:type="spellEnd"/>
+      <w:r>
+        <w:rPr>
+          <w:color w:val="000000"/>
+        </w:rPr>
+        <w:t xml:space="preserve"> PMI, data </w:t>
+      </w:r>
+      <w:proofErr w:type="spellStart"/>
+      <w:r>
+        <w:rPr>
+          <w:color w:val="000000"/>
+        </w:rPr>
         <w:t>calon</w:t>
       </w:r>
       <w:proofErr w:type="spellEnd"/>
@@ -6012,7 +6418,21 @@
         <w:rPr>
           <w:color w:val="000000"/>
         </w:rPr>
-        <w:t xml:space="preserve"> PMI dan data </w:t>
+        <w:t xml:space="preserve"> PMI </w:t>
+      </w:r>
+      <w:proofErr w:type="spellStart"/>
+      <w:r>
+        <w:rPr>
+          <w:color w:val="000000"/>
+        </w:rPr>
+        <w:t>dan</w:t>
+      </w:r>
+      <w:proofErr w:type="spellEnd"/>
+      <w:r>
+        <w:rPr>
+          <w:color w:val="000000"/>
+        </w:rPr>
+        <w:t xml:space="preserve"> data </w:t>
       </w:r>
       <w:proofErr w:type="spellStart"/>
       <w:r>
@@ -6072,28 +6492,36 @@
           <w:tab w:val="num" w:pos="576"/>
         </w:tabs>
       </w:pPr>
-      <w:bookmarkStart w:id="11" w:name="_Toc505219817"/>
-      <w:bookmarkStart w:id="12" w:name="_Toc525536494"/>
-      <w:bookmarkStart w:id="13" w:name="_Toc530143614"/>
-      <w:bookmarkStart w:id="14" w:name="_Toc136057437"/>
-      <w:bookmarkStart w:id="15" w:name="_Toc485163100"/>
+      <w:bookmarkStart w:id="12" w:name="_Toc505219817"/>
+      <w:bookmarkStart w:id="13" w:name="_Toc525536494"/>
+      <w:bookmarkStart w:id="14" w:name="_Toc530143614"/>
+      <w:bookmarkStart w:id="15" w:name="_Toc136057437"/>
+      <w:bookmarkStart w:id="16" w:name="_Toc485163100"/>
       <w:proofErr w:type="spellStart"/>
       <w:r>
         <w:t>Definisi</w:t>
       </w:r>
       <w:proofErr w:type="spellEnd"/>
       <w:r>
-        <w:t xml:space="preserve"> dan </w:t>
+        <w:t xml:space="preserve"> </w:t>
+      </w:r>
+      <w:proofErr w:type="spellStart"/>
+      <w:r>
+        <w:t>dan</w:t>
+      </w:r>
+      <w:proofErr w:type="spellEnd"/>
+      <w:r>
+        <w:t xml:space="preserve"> </w:t>
       </w:r>
       <w:proofErr w:type="spellStart"/>
       <w:r>
         <w:t>Istilah</w:t>
       </w:r>
-      <w:bookmarkEnd w:id="11"/>
       <w:bookmarkEnd w:id="12"/>
       <w:bookmarkEnd w:id="13"/>
       <w:bookmarkEnd w:id="14"/>
       <w:bookmarkEnd w:id="15"/>
+      <w:bookmarkEnd w:id="16"/>
       <w:proofErr w:type="spellEnd"/>
     </w:p>
     <w:p>
@@ -6372,19 +6800,19 @@
       <w:pPr>
         <w:pStyle w:val="Heading2"/>
       </w:pPr>
-      <w:bookmarkStart w:id="16" w:name="_Toc439994672"/>
-      <w:bookmarkStart w:id="17" w:name="_Toc485163101"/>
+      <w:bookmarkStart w:id="17" w:name="_Toc439994672"/>
+      <w:bookmarkStart w:id="18" w:name="_Toc485163101"/>
       <w:r>
         <w:t>Ref</w:t>
       </w:r>
-      <w:bookmarkEnd w:id="16"/>
+      <w:bookmarkEnd w:id="17"/>
       <w:r>
         <w:rPr>
           <w:lang w:val="id-ID"/>
         </w:rPr>
         <w:t>rensi</w:t>
       </w:r>
-      <w:bookmarkEnd w:id="17"/>
+      <w:bookmarkEnd w:id="18"/>
     </w:p>
     <w:p>
       <w:pPr>
@@ -6487,8 +6915,8 @@
       <w:pPr>
         <w:pStyle w:val="Heading1"/>
       </w:pPr>
-      <w:bookmarkStart w:id="18" w:name="_Toc439994673"/>
-      <w:bookmarkStart w:id="19" w:name="_Toc485163102"/>
+      <w:bookmarkStart w:id="19" w:name="_Toc439994673"/>
+      <w:bookmarkStart w:id="20" w:name="_Toc485163102"/>
       <w:r>
         <w:rPr>
           <w:lang w:val="id-ID"/>
@@ -6496,15 +6924,15 @@
         <w:lastRenderedPageBreak/>
         <w:t>Deskripsi Keseluruhan</w:t>
       </w:r>
-      <w:bookmarkEnd w:id="18"/>
       <w:bookmarkEnd w:id="19"/>
+      <w:bookmarkEnd w:id="20"/>
     </w:p>
     <w:p>
       <w:pPr>
         <w:pStyle w:val="Heading2"/>
       </w:pPr>
-      <w:bookmarkStart w:id="20" w:name="_Toc485163103"/>
-      <w:bookmarkStart w:id="21" w:name="_Toc439994674"/>
+      <w:bookmarkStart w:id="21" w:name="_Toc485163103"/>
+      <w:bookmarkStart w:id="22" w:name="_Toc439994674"/>
       <w:r>
         <w:rPr>
           <w:lang w:val="id-ID"/>
@@ -6517,14 +6945,14 @@
         </w:rPr>
         <w:t xml:space="preserve"> Produk</w:t>
       </w:r>
-      <w:bookmarkEnd w:id="20"/>
+      <w:bookmarkEnd w:id="21"/>
       <w:r>
         <w:rPr>
           <w:lang w:val="id-ID"/>
         </w:rPr>
         <w:t xml:space="preserve"> </w:t>
       </w:r>
-      <w:bookmarkEnd w:id="21"/>
+      <w:bookmarkEnd w:id="22"/>
     </w:p>
     <w:p>
       <w:pPr>
@@ -6605,7 +7033,29 @@
           <w:sz w:val="24"/>
           <w:szCs w:val="22"/>
         </w:rPr>
-        <w:t xml:space="preserve"> Donor Darah Online </w:t>
+        <w:t xml:space="preserve"> Donor </w:t>
+      </w:r>
+      <w:proofErr w:type="spellStart"/>
+      <w:r>
+        <w:rPr>
+          <w:rFonts w:ascii="Times New Roman" w:hAnsi="Times New Roman"/>
+          <w:i w:val="0"/>
+          <w:iCs/>
+          <w:sz w:val="24"/>
+          <w:szCs w:val="22"/>
+        </w:rPr>
+        <w:t>Darah</w:t>
+      </w:r>
+      <w:proofErr w:type="spellEnd"/>
+      <w:r>
+        <w:rPr>
+          <w:rFonts w:ascii="Times New Roman" w:hAnsi="Times New Roman"/>
+          <w:i w:val="0"/>
+          <w:iCs/>
+          <w:sz w:val="24"/>
+          <w:szCs w:val="22"/>
+        </w:rPr>
+        <w:t xml:space="preserve"> Online </w:t>
       </w:r>
       <w:proofErr w:type="spellStart"/>
       <w:r>
@@ -6913,7 +7363,29 @@
           <w:sz w:val="24"/>
           <w:szCs w:val="22"/>
         </w:rPr>
-        <w:t xml:space="preserve"> dan </w:t>
+        <w:t xml:space="preserve"> </w:t>
+      </w:r>
+      <w:proofErr w:type="spellStart"/>
+      <w:r>
+        <w:rPr>
+          <w:rFonts w:ascii="Times New Roman" w:hAnsi="Times New Roman"/>
+          <w:i w:val="0"/>
+          <w:iCs/>
+          <w:sz w:val="24"/>
+          <w:szCs w:val="22"/>
+        </w:rPr>
+        <w:t>dan</w:t>
+      </w:r>
+      <w:proofErr w:type="spellEnd"/>
+      <w:r>
+        <w:rPr>
+          <w:rFonts w:ascii="Times New Roman" w:hAnsi="Times New Roman"/>
+          <w:i w:val="0"/>
+          <w:iCs/>
+          <w:sz w:val="24"/>
+          <w:szCs w:val="22"/>
+        </w:rPr>
+        <w:t xml:space="preserve"> </w:t>
       </w:r>
       <w:proofErr w:type="spellStart"/>
       <w:r>
@@ -7199,7 +7671,29 @@
           <w:sz w:val="24"/>
           <w:szCs w:val="22"/>
         </w:rPr>
-        <w:t xml:space="preserve"> dan PMI. </w:t>
+        <w:t xml:space="preserve"> </w:t>
+      </w:r>
+      <w:proofErr w:type="spellStart"/>
+      <w:r>
+        <w:rPr>
+          <w:rFonts w:ascii="Times New Roman" w:hAnsi="Times New Roman"/>
+          <w:i w:val="0"/>
+          <w:iCs/>
+          <w:sz w:val="24"/>
+          <w:szCs w:val="22"/>
+        </w:rPr>
+        <w:t>dan</w:t>
+      </w:r>
+      <w:proofErr w:type="spellEnd"/>
+      <w:r>
+        <w:rPr>
+          <w:rFonts w:ascii="Times New Roman" w:hAnsi="Times New Roman"/>
+          <w:i w:val="0"/>
+          <w:iCs/>
+          <w:sz w:val="24"/>
+          <w:szCs w:val="22"/>
+        </w:rPr>
+        <w:t xml:space="preserve"> PMI. </w:t>
       </w:r>
       <w:proofErr w:type="spellStart"/>
       <w:r>
@@ -7441,7 +7935,29 @@
           <w:sz w:val="24"/>
           <w:szCs w:val="22"/>
         </w:rPr>
-        <w:t xml:space="preserve"> dan data </w:t>
+        <w:t xml:space="preserve"> </w:t>
+      </w:r>
+      <w:proofErr w:type="spellStart"/>
+      <w:r>
+        <w:rPr>
+          <w:rFonts w:ascii="Times New Roman" w:hAnsi="Times New Roman"/>
+          <w:i w:val="0"/>
+          <w:iCs/>
+          <w:sz w:val="24"/>
+          <w:szCs w:val="22"/>
+        </w:rPr>
+        <w:t>dan</w:t>
+      </w:r>
+      <w:proofErr w:type="spellEnd"/>
+      <w:r>
+        <w:rPr>
+          <w:rFonts w:ascii="Times New Roman" w:hAnsi="Times New Roman"/>
+          <w:i w:val="0"/>
+          <w:iCs/>
+          <w:sz w:val="24"/>
+          <w:szCs w:val="22"/>
+        </w:rPr>
+        <w:t xml:space="preserve"> data </w:t>
       </w:r>
       <w:proofErr w:type="spellStart"/>
       <w:r>
@@ -7654,22 +8170,22 @@
       <w:pPr>
         <w:pStyle w:val="Heading2"/>
       </w:pPr>
-      <w:bookmarkStart w:id="22" w:name="_Toc485163104"/>
-      <w:bookmarkStart w:id="23" w:name="_Toc439994675"/>
+      <w:bookmarkStart w:id="23" w:name="_Toc485163104"/>
+      <w:bookmarkStart w:id="24" w:name="_Toc439994675"/>
       <w:r>
         <w:rPr>
           <w:lang w:val="id-ID"/>
         </w:rPr>
         <w:t>Fungsi Produk</w:t>
       </w:r>
-      <w:bookmarkEnd w:id="22"/>
+      <w:bookmarkEnd w:id="23"/>
       <w:r>
         <w:rPr>
           <w:lang w:val="id-ID"/>
         </w:rPr>
         <w:t xml:space="preserve"> </w:t>
       </w:r>
-      <w:bookmarkEnd w:id="23"/>
+      <w:bookmarkEnd w:id="24"/>
     </w:p>
     <w:p>
       <w:pPr>
@@ -7727,7 +8243,29 @@
           <w:sz w:val="24"/>
           <w:szCs w:val="22"/>
         </w:rPr>
-        <w:t xml:space="preserve"> Donor Darah Online </w:t>
+        <w:t xml:space="preserve"> Donor </w:t>
+      </w:r>
+      <w:proofErr w:type="spellStart"/>
+      <w:r>
+        <w:rPr>
+          <w:rFonts w:ascii="Times New Roman" w:hAnsi="Times New Roman"/>
+          <w:i w:val="0"/>
+          <w:iCs/>
+          <w:sz w:val="24"/>
+          <w:szCs w:val="22"/>
+        </w:rPr>
+        <w:t>Darah</w:t>
+      </w:r>
+      <w:proofErr w:type="spellEnd"/>
+      <w:r>
+        <w:rPr>
+          <w:rFonts w:ascii="Times New Roman" w:hAnsi="Times New Roman"/>
+          <w:i w:val="0"/>
+          <w:iCs/>
+          <w:sz w:val="24"/>
+          <w:szCs w:val="22"/>
+        </w:rPr>
+        <w:t xml:space="preserve"> Online </w:t>
       </w:r>
       <w:proofErr w:type="spellStart"/>
       <w:r>
@@ -7978,8 +8516,19 @@
           <w:sz w:val="24"/>
           <w:szCs w:val="22"/>
         </w:rPr>
-        <w:t xml:space="preserve"> Stock Darah</w:t>
-      </w:r>
+        <w:t xml:space="preserve"> Stock </w:t>
+      </w:r>
+      <w:proofErr w:type="spellStart"/>
+      <w:r>
+        <w:rPr>
+          <w:rFonts w:ascii="Times New Roman" w:hAnsi="Times New Roman"/>
+          <w:i w:val="0"/>
+          <w:sz w:val="24"/>
+          <w:szCs w:val="22"/>
+        </w:rPr>
+        <w:t>Darah</w:t>
+      </w:r>
+      <w:proofErr w:type="spellEnd"/>
     </w:p>
     <w:p>
       <w:pPr>
@@ -8031,7 +8580,27 @@
           <w:sz w:val="24"/>
           <w:szCs w:val="22"/>
         </w:rPr>
-        <w:t xml:space="preserve">Menu Lokasi </w:t>
+        <w:t xml:space="preserve">Menu </w:t>
+      </w:r>
+      <w:proofErr w:type="spellStart"/>
+      <w:r>
+        <w:rPr>
+          <w:rFonts w:ascii="Times New Roman" w:hAnsi="Times New Roman"/>
+          <w:i w:val="0"/>
+          <w:sz w:val="24"/>
+          <w:szCs w:val="22"/>
+        </w:rPr>
+        <w:t>Lokasi</w:t>
+      </w:r>
+      <w:proofErr w:type="spellEnd"/>
+      <w:r>
+        <w:rPr>
+          <w:rFonts w:ascii="Times New Roman" w:hAnsi="Times New Roman"/>
+          <w:i w:val="0"/>
+          <w:sz w:val="24"/>
+          <w:szCs w:val="22"/>
+        </w:rPr>
+        <w:t xml:space="preserve"> </w:t>
       </w:r>
       <w:proofErr w:type="spellStart"/>
       <w:r>
@@ -8129,8 +8698,19 @@
           <w:sz w:val="24"/>
           <w:szCs w:val="22"/>
         </w:rPr>
-        <w:t xml:space="preserve"> Donor Darah</w:t>
-      </w:r>
+        <w:t xml:space="preserve"> Donor </w:t>
+      </w:r>
+      <w:proofErr w:type="spellStart"/>
+      <w:r>
+        <w:rPr>
+          <w:rFonts w:ascii="Times New Roman" w:hAnsi="Times New Roman"/>
+          <w:i w:val="0"/>
+          <w:sz w:val="24"/>
+          <w:szCs w:val="22"/>
+        </w:rPr>
+        <w:t>Darah</w:t>
+      </w:r>
+      <w:proofErr w:type="spellEnd"/>
     </w:p>
     <w:p>
       <w:pPr>
@@ -8537,15 +9117,15 @@
       <w:pPr>
         <w:pStyle w:val="Heading2"/>
       </w:pPr>
-      <w:bookmarkStart w:id="24" w:name="_Toc439994676"/>
-      <w:bookmarkStart w:id="25" w:name="_Toc485163105"/>
+      <w:bookmarkStart w:id="25" w:name="_Toc439994676"/>
+      <w:bookmarkStart w:id="26" w:name="_Toc485163105"/>
       <w:r>
         <w:rPr>
           <w:lang w:val="id-ID"/>
         </w:rPr>
         <w:t>Penggolongan Karakterik</w:t>
       </w:r>
-      <w:bookmarkEnd w:id="24"/>
+      <w:bookmarkEnd w:id="25"/>
       <w:r>
         <w:rPr>
           <w:lang w:val="id-ID"/>
@@ -8558,7 +9138,7 @@
         </w:rPr>
         <w:t>Pengguna</w:t>
       </w:r>
-      <w:bookmarkEnd w:id="25"/>
+      <w:bookmarkEnd w:id="26"/>
     </w:p>
     <w:p>
       <w:pPr>
@@ -8703,7 +9283,29 @@
           <w:sz w:val="24"/>
           <w:szCs w:val="22"/>
         </w:rPr>
-        <w:t xml:space="preserve"> Donor Darah Online:</w:t>
+        <w:t xml:space="preserve"> Donor </w:t>
+      </w:r>
+      <w:proofErr w:type="spellStart"/>
+      <w:r>
+        <w:rPr>
+          <w:rFonts w:ascii="Times New Roman" w:hAnsi="Times New Roman"/>
+          <w:i w:val="0"/>
+          <w:iCs/>
+          <w:sz w:val="24"/>
+          <w:szCs w:val="22"/>
+        </w:rPr>
+        <w:t>Darah</w:t>
+      </w:r>
+      <w:proofErr w:type="spellEnd"/>
+      <w:r>
+        <w:rPr>
+          <w:rFonts w:ascii="Times New Roman" w:hAnsi="Times New Roman"/>
+          <w:i w:val="0"/>
+          <w:iCs/>
+          <w:sz w:val="24"/>
+          <w:szCs w:val="22"/>
+        </w:rPr>
+        <w:t xml:space="preserve"> Online:</w:t>
       </w:r>
     </w:p>
     <w:p>
@@ -8871,7 +9473,7 @@
           <w:szCs w:val="22"/>
         </w:rPr>
       </w:pPr>
-      <w:bookmarkStart w:id="26" w:name="_Toc136056239"/>
+      <w:bookmarkStart w:id="27" w:name="_Toc136056239"/>
       <w:proofErr w:type="spellStart"/>
       <w:r>
         <w:rPr>
@@ -8934,7 +9536,7 @@
         </w:rPr>
         <w:t>Pengguna</w:t>
       </w:r>
-      <w:bookmarkEnd w:id="26"/>
+      <w:bookmarkEnd w:id="27"/>
       <w:proofErr w:type="spellEnd"/>
     </w:p>
     <w:tbl>
@@ -9168,12 +9770,37 @@
                 <w:szCs w:val="24"/>
               </w:rPr>
             </w:pPr>
+            <w:proofErr w:type="spellStart"/>
             <w:r>
               <w:rPr>
                 <w:rFonts w:ascii="Times New Roman" w:hAnsi="Times New Roman"/>
                 <w:szCs w:val="24"/>
               </w:rPr>
-              <w:t xml:space="preserve">Daftar Donor Darah </w:t>
+              <w:t>Daftar</w:t>
+            </w:r>
+            <w:proofErr w:type="spellEnd"/>
+            <w:r>
+              <w:rPr>
+                <w:rFonts w:ascii="Times New Roman" w:hAnsi="Times New Roman"/>
+                <w:szCs w:val="24"/>
+              </w:rPr>
+              <w:t xml:space="preserve"> Donor </w:t>
+            </w:r>
+            <w:proofErr w:type="spellStart"/>
+            <w:r>
+              <w:rPr>
+                <w:rFonts w:ascii="Times New Roman" w:hAnsi="Times New Roman"/>
+                <w:szCs w:val="24"/>
+              </w:rPr>
+              <w:t>Darah</w:t>
+            </w:r>
+            <w:proofErr w:type="spellEnd"/>
+            <w:r>
+              <w:rPr>
+                <w:rFonts w:ascii="Times New Roman" w:hAnsi="Times New Roman"/>
+                <w:szCs w:val="24"/>
+              </w:rPr>
+              <w:t xml:space="preserve"> </w:t>
             </w:r>
             <w:proofErr w:type="spellStart"/>
             <w:r>
@@ -9293,7 +9920,25 @@
                 <w:color w:val="000000"/>
                 <w:szCs w:val="24"/>
               </w:rPr>
-              <w:t xml:space="preserve"> dan </w:t>
+              <w:t xml:space="preserve"> </w:t>
+            </w:r>
+            <w:proofErr w:type="spellStart"/>
+            <w:r>
+              <w:rPr>
+                <w:rFonts w:ascii="Times New Roman" w:hAnsi="Times New Roman"/>
+                <w:color w:val="000000"/>
+                <w:szCs w:val="24"/>
+              </w:rPr>
+              <w:t>dan</w:t>
+            </w:r>
+            <w:proofErr w:type="spellEnd"/>
+            <w:r>
+              <w:rPr>
+                <w:rFonts w:ascii="Times New Roman" w:hAnsi="Times New Roman"/>
+                <w:color w:val="000000"/>
+                <w:szCs w:val="24"/>
+              </w:rPr>
+              <w:t xml:space="preserve"> </w:t>
             </w:r>
             <w:proofErr w:type="spellStart"/>
             <w:r>
@@ -9542,7 +10187,7 @@
                 <w:color w:val="000000"/>
                 <w:szCs w:val="24"/>
               </w:rPr>
-              <w:t xml:space="preserve"> dan </w:t>
+              <w:t xml:space="preserve"> </w:t>
             </w:r>
             <w:proofErr w:type="spellStart"/>
             <w:r>
@@ -9551,7 +10196,7 @@
                 <w:color w:val="000000"/>
                 <w:szCs w:val="24"/>
               </w:rPr>
-              <w:t>mengetahui</w:t>
+              <w:t>dan</w:t>
             </w:r>
             <w:proofErr w:type="spellEnd"/>
             <w:r>
@@ -9569,7 +10214,7 @@
                 <w:color w:val="000000"/>
                 <w:szCs w:val="24"/>
               </w:rPr>
-              <w:t>informasi</w:t>
+              <w:t>mengetahui</w:t>
             </w:r>
             <w:proofErr w:type="spellEnd"/>
             <w:r>
@@ -9587,7 +10232,7 @@
                 <w:color w:val="000000"/>
                 <w:szCs w:val="24"/>
               </w:rPr>
-              <w:t>lokasi</w:t>
+              <w:t>informasi</w:t>
             </w:r>
             <w:proofErr w:type="spellEnd"/>
             <w:r>
@@ -9605,7 +10250,7 @@
                 <w:color w:val="000000"/>
                 <w:szCs w:val="24"/>
               </w:rPr>
-              <w:t>rumah</w:t>
+              <w:t>lokasi</w:t>
             </w:r>
             <w:proofErr w:type="spellEnd"/>
             <w:r>
@@ -9623,7 +10268,7 @@
                 <w:color w:val="000000"/>
                 <w:szCs w:val="24"/>
               </w:rPr>
-              <w:t>sakit</w:t>
+              <w:t>rumah</w:t>
             </w:r>
             <w:proofErr w:type="spellEnd"/>
             <w:r>
@@ -9632,7 +10277,43 @@
                 <w:color w:val="000000"/>
                 <w:szCs w:val="24"/>
               </w:rPr>
-              <w:t xml:space="preserve"> dan PMI </w:t>
+              <w:t xml:space="preserve"> </w:t>
+            </w:r>
+            <w:proofErr w:type="spellStart"/>
+            <w:r>
+              <w:rPr>
+                <w:rFonts w:ascii="Times New Roman" w:hAnsi="Times New Roman"/>
+                <w:color w:val="000000"/>
+                <w:szCs w:val="24"/>
+              </w:rPr>
+              <w:t>sakit</w:t>
+            </w:r>
+            <w:proofErr w:type="spellEnd"/>
+            <w:r>
+              <w:rPr>
+                <w:rFonts w:ascii="Times New Roman" w:hAnsi="Times New Roman"/>
+                <w:color w:val="000000"/>
+                <w:szCs w:val="24"/>
+              </w:rPr>
+              <w:t xml:space="preserve"> </w:t>
+            </w:r>
+            <w:proofErr w:type="spellStart"/>
+            <w:r>
+              <w:rPr>
+                <w:rFonts w:ascii="Times New Roman" w:hAnsi="Times New Roman"/>
+                <w:color w:val="000000"/>
+                <w:szCs w:val="24"/>
+              </w:rPr>
+              <w:t>dan</w:t>
+            </w:r>
+            <w:proofErr w:type="spellEnd"/>
+            <w:r>
+              <w:rPr>
+                <w:rFonts w:ascii="Times New Roman" w:hAnsi="Times New Roman"/>
+                <w:color w:val="000000"/>
+                <w:szCs w:val="24"/>
+              </w:rPr>
+              <w:t xml:space="preserve"> PMI </w:t>
             </w:r>
             <w:proofErr w:type="spellStart"/>
             <w:r>
@@ -9746,7 +10427,7 @@
                 <w:color w:val="000000"/>
                 <w:szCs w:val="24"/>
               </w:rPr>
-              <w:t xml:space="preserve"> dan </w:t>
+              <w:t xml:space="preserve"> </w:t>
             </w:r>
             <w:proofErr w:type="spellStart"/>
             <w:r>
@@ -9755,7 +10436,7 @@
                 <w:color w:val="000000"/>
                 <w:szCs w:val="24"/>
               </w:rPr>
-              <w:t>mengetahui</w:t>
+              <w:t>dan</w:t>
             </w:r>
             <w:proofErr w:type="spellEnd"/>
             <w:r>
@@ -9773,7 +10454,7 @@
                 <w:color w:val="000000"/>
                 <w:szCs w:val="24"/>
               </w:rPr>
-              <w:t>mengenai</w:t>
+              <w:t>mengetahui</w:t>
             </w:r>
             <w:proofErr w:type="spellEnd"/>
             <w:r>
@@ -9791,7 +10472,7 @@
                 <w:color w:val="000000"/>
                 <w:szCs w:val="24"/>
               </w:rPr>
-              <w:t>informasi-informasi</w:t>
+              <w:t>mengenai</w:t>
             </w:r>
             <w:proofErr w:type="spellEnd"/>
             <w:r>
@@ -9809,7 +10490,7 @@
                 <w:color w:val="000000"/>
                 <w:szCs w:val="24"/>
               </w:rPr>
-              <w:t>mengenai</w:t>
+              <w:t>informasi-informasi</w:t>
             </w:r>
             <w:proofErr w:type="spellEnd"/>
             <w:r>
@@ -9818,7 +10499,7 @@
                 <w:color w:val="000000"/>
                 <w:szCs w:val="24"/>
               </w:rPr>
-              <w:t xml:space="preserve"> event </w:t>
+              <w:t xml:space="preserve"> </w:t>
             </w:r>
             <w:proofErr w:type="spellStart"/>
             <w:r>
@@ -9827,7 +10508,7 @@
                 <w:color w:val="000000"/>
                 <w:szCs w:val="24"/>
               </w:rPr>
-              <w:t>atau</w:t>
+              <w:t>mengenai</w:t>
             </w:r>
             <w:proofErr w:type="spellEnd"/>
             <w:r>
@@ -9836,7 +10517,7 @@
                 <w:color w:val="000000"/>
                 <w:szCs w:val="24"/>
               </w:rPr>
-              <w:t xml:space="preserve"> acara donor </w:t>
+              <w:t xml:space="preserve"> event </w:t>
             </w:r>
             <w:proofErr w:type="spellStart"/>
             <w:r>
@@ -9845,7 +10526,7 @@
                 <w:color w:val="000000"/>
                 <w:szCs w:val="24"/>
               </w:rPr>
-              <w:t>darah</w:t>
+              <w:t>atau</w:t>
             </w:r>
             <w:proofErr w:type="spellEnd"/>
             <w:r>
@@ -9854,14 +10535,32 @@
                 <w:color w:val="000000"/>
                 <w:szCs w:val="24"/>
               </w:rPr>
-              <w:t xml:space="preserve"> </w:t>
-            </w:r>
+              <w:t xml:space="preserve"> acara donor </w:t>
+            </w:r>
+            <w:proofErr w:type="spellStart"/>
             <w:r>
               <w:rPr>
                 <w:rFonts w:ascii="Times New Roman" w:hAnsi="Times New Roman"/>
                 <w:color w:val="000000"/>
                 <w:szCs w:val="24"/>
               </w:rPr>
+              <w:t>darah</w:t>
+            </w:r>
+            <w:proofErr w:type="spellEnd"/>
+            <w:r>
+              <w:rPr>
+                <w:rFonts w:ascii="Times New Roman" w:hAnsi="Times New Roman"/>
+                <w:color w:val="000000"/>
+                <w:szCs w:val="24"/>
+              </w:rPr>
+              <w:t xml:space="preserve"> </w:t>
+            </w:r>
+            <w:r>
+              <w:rPr>
+                <w:rFonts w:ascii="Times New Roman" w:hAnsi="Times New Roman"/>
+                <w:color w:val="000000"/>
+                <w:szCs w:val="24"/>
+              </w:rPr>
               <w:lastRenderedPageBreak/>
               <w:t xml:space="preserve">yang </w:t>
             </w:r>
@@ -9881,7 +10580,25 @@
                 <w:color w:val="000000"/>
                 <w:szCs w:val="24"/>
               </w:rPr>
-              <w:t xml:space="preserve"> oleh PMI di website </w:t>
+              <w:t xml:space="preserve"> </w:t>
+            </w:r>
+            <w:proofErr w:type="spellStart"/>
+            <w:r>
+              <w:rPr>
+                <w:rFonts w:ascii="Times New Roman" w:hAnsi="Times New Roman"/>
+                <w:color w:val="000000"/>
+                <w:szCs w:val="24"/>
+              </w:rPr>
+              <w:t>oleh</w:t>
+            </w:r>
+            <w:proofErr w:type="spellEnd"/>
+            <w:r>
+              <w:rPr>
+                <w:rFonts w:ascii="Times New Roman" w:hAnsi="Times New Roman"/>
+                <w:color w:val="000000"/>
+                <w:szCs w:val="24"/>
+              </w:rPr>
+              <w:t xml:space="preserve"> PMI di website </w:t>
             </w:r>
             <w:proofErr w:type="spellStart"/>
             <w:r>
@@ -10083,7 +10800,23 @@
                 <w:rFonts w:ascii="Times New Roman" w:hAnsi="Times New Roman"/>
                 <w:szCs w:val="24"/>
               </w:rPr>
-              <w:t xml:space="preserve"> dan </w:t>
+              <w:t xml:space="preserve"> </w:t>
+            </w:r>
+            <w:proofErr w:type="spellStart"/>
+            <w:r>
+              <w:rPr>
+                <w:rFonts w:ascii="Times New Roman" w:hAnsi="Times New Roman"/>
+                <w:szCs w:val="24"/>
+              </w:rPr>
+              <w:t>dan</w:t>
+            </w:r>
+            <w:proofErr w:type="spellEnd"/>
+            <w:r>
+              <w:rPr>
+                <w:rFonts w:ascii="Times New Roman" w:hAnsi="Times New Roman"/>
+                <w:szCs w:val="24"/>
+              </w:rPr>
+              <w:t xml:space="preserve"> </w:t>
             </w:r>
             <w:proofErr w:type="spellStart"/>
             <w:r>
@@ -10302,7 +11035,7 @@
                 <w:color w:val="000000"/>
                 <w:szCs w:val="24"/>
               </w:rPr>
-              <w:t xml:space="preserve">PMI meng-approve stock </w:t>
+              <w:t xml:space="preserve">PMI </w:t>
             </w:r>
             <w:proofErr w:type="spellStart"/>
             <w:r>
@@ -10311,7 +11044,7 @@
                 <w:color w:val="000000"/>
                 <w:szCs w:val="24"/>
               </w:rPr>
-              <w:t>darah</w:t>
+              <w:t>meng</w:t>
             </w:r>
             <w:proofErr w:type="spellEnd"/>
             <w:r>
@@ -10320,7 +11053,7 @@
                 <w:color w:val="000000"/>
                 <w:szCs w:val="24"/>
               </w:rPr>
-              <w:t xml:space="preserve"> yang </w:t>
+              <w:t xml:space="preserve">-approve stock </w:t>
             </w:r>
             <w:proofErr w:type="spellStart"/>
             <w:r>
@@ -10329,7 +11062,7 @@
                 <w:color w:val="000000"/>
                 <w:szCs w:val="24"/>
               </w:rPr>
-              <w:t>diupdate</w:t>
+              <w:t>darah</w:t>
             </w:r>
             <w:proofErr w:type="spellEnd"/>
             <w:r>
@@ -10338,7 +11071,43 @@
                 <w:color w:val="000000"/>
                 <w:szCs w:val="24"/>
               </w:rPr>
-              <w:t xml:space="preserve"> oleh admin </w:t>
+              <w:t xml:space="preserve"> yang </w:t>
+            </w:r>
+            <w:proofErr w:type="spellStart"/>
+            <w:r>
+              <w:rPr>
+                <w:rFonts w:ascii="Times New Roman" w:hAnsi="Times New Roman"/>
+                <w:color w:val="000000"/>
+                <w:szCs w:val="24"/>
+              </w:rPr>
+              <w:t>diupdate</w:t>
+            </w:r>
+            <w:proofErr w:type="spellEnd"/>
+            <w:r>
+              <w:rPr>
+                <w:rFonts w:ascii="Times New Roman" w:hAnsi="Times New Roman"/>
+                <w:color w:val="000000"/>
+                <w:szCs w:val="24"/>
+              </w:rPr>
+              <w:t xml:space="preserve"> </w:t>
+            </w:r>
+            <w:proofErr w:type="spellStart"/>
+            <w:r>
+              <w:rPr>
+                <w:rFonts w:ascii="Times New Roman" w:hAnsi="Times New Roman"/>
+                <w:color w:val="000000"/>
+                <w:szCs w:val="24"/>
+              </w:rPr>
+              <w:t>oleh</w:t>
+            </w:r>
+            <w:proofErr w:type="spellEnd"/>
+            <w:r>
+              <w:rPr>
+                <w:rFonts w:ascii="Times New Roman" w:hAnsi="Times New Roman"/>
+                <w:color w:val="000000"/>
+                <w:szCs w:val="24"/>
+              </w:rPr>
+              <w:t xml:space="preserve"> admin </w:t>
             </w:r>
             <w:proofErr w:type="spellStart"/>
             <w:r>
@@ -10440,7 +11209,25 @@
                 <w:color w:val="000000"/>
                 <w:szCs w:val="24"/>
               </w:rPr>
-              <w:t xml:space="preserve"> event-event dan agenda </w:t>
+              <w:t xml:space="preserve"> event-event </w:t>
+            </w:r>
+            <w:proofErr w:type="spellStart"/>
+            <w:r>
+              <w:rPr>
+                <w:rFonts w:ascii="Times New Roman" w:hAnsi="Times New Roman"/>
+                <w:color w:val="000000"/>
+                <w:szCs w:val="24"/>
+              </w:rPr>
+              <w:t>dan</w:t>
+            </w:r>
+            <w:proofErr w:type="spellEnd"/>
+            <w:r>
+              <w:rPr>
+                <w:rFonts w:ascii="Times New Roman" w:hAnsi="Times New Roman"/>
+                <w:color w:val="000000"/>
+                <w:szCs w:val="24"/>
+              </w:rPr>
+              <w:t xml:space="preserve"> agenda </w:t>
             </w:r>
             <w:proofErr w:type="spellStart"/>
             <w:r>
@@ -10690,8 +11477,18 @@
                 <w:color w:val="000000"/>
                 <w:szCs w:val="24"/>
               </w:rPr>
-              <w:t xml:space="preserve"> Mitra</w:t>
-            </w:r>
+              <w:t xml:space="preserve"> </w:t>
+            </w:r>
+            <w:proofErr w:type="spellStart"/>
+            <w:r>
+              <w:rPr>
+                <w:rFonts w:ascii="Times New Roman" w:hAnsi="Times New Roman"/>
+                <w:color w:val="000000"/>
+                <w:szCs w:val="24"/>
+              </w:rPr>
+              <w:t>Mitra</w:t>
+            </w:r>
+            <w:proofErr w:type="spellEnd"/>
           </w:p>
           <w:p>
             <w:pPr>
@@ -10770,22 +11567,22 @@
       <w:pPr>
         <w:pStyle w:val="Heading2"/>
       </w:pPr>
-      <w:bookmarkStart w:id="27" w:name="_Toc485163106"/>
-      <w:bookmarkStart w:id="28" w:name="_Toc439994677"/>
+      <w:bookmarkStart w:id="28" w:name="_Toc485163106"/>
+      <w:bookmarkStart w:id="29" w:name="_Toc439994677"/>
       <w:r>
         <w:rPr>
           <w:lang w:val="id-ID"/>
         </w:rPr>
         <w:t>Lingkungan Operasi</w:t>
       </w:r>
-      <w:bookmarkEnd w:id="27"/>
+      <w:bookmarkEnd w:id="28"/>
       <w:r>
         <w:rPr>
           <w:lang w:val="id-ID"/>
         </w:rPr>
         <w:t xml:space="preserve"> </w:t>
       </w:r>
-      <w:bookmarkEnd w:id="28"/>
+      <w:bookmarkEnd w:id="29"/>
     </w:p>
     <w:p>
       <w:pPr>
@@ -10861,7 +11658,23 @@
       </w:r>
       <w:proofErr w:type="spellEnd"/>
       <w:r>
-        <w:t xml:space="preserve"> Windows 7, 8, dan 10, MacOS, dan Linux </w:t>
+        <w:t xml:space="preserve"> Windows 7, 8, dan 10, </w:t>
+      </w:r>
+      <w:proofErr w:type="spellStart"/>
+      <w:r>
+        <w:t>MacOS</w:t>
+      </w:r>
+      <w:proofErr w:type="spellEnd"/>
+      <w:r>
+        <w:t xml:space="preserve">, </w:t>
+      </w:r>
+      <w:proofErr w:type="spellStart"/>
+      <w:r>
+        <w:t>dan</w:t>
+      </w:r>
+      <w:proofErr w:type="spellEnd"/>
+      <w:r>
+        <w:t xml:space="preserve"> Linux </w:t>
       </w:r>
       <w:proofErr w:type="spellStart"/>
       <w:r>
@@ -10869,7 +11682,15 @@
       </w:r>
       <w:proofErr w:type="spellEnd"/>
       <w:r>
-        <w:t xml:space="preserve"> PC/Laptop, dan </w:t>
+        <w:t xml:space="preserve"> PC/Laptop, </w:t>
+      </w:r>
+      <w:proofErr w:type="spellStart"/>
+      <w:r>
+        <w:t>dan</w:t>
+      </w:r>
+      <w:proofErr w:type="spellEnd"/>
+      <w:r>
+        <w:t xml:space="preserve"> </w:t>
       </w:r>
       <w:proofErr w:type="spellStart"/>
       <w:r>
@@ -10923,8 +11744,8 @@
       <w:pPr>
         <w:pStyle w:val="Heading2"/>
       </w:pPr>
-      <w:bookmarkStart w:id="29" w:name="_Toc485163107"/>
-      <w:bookmarkStart w:id="30" w:name="_Toc439994678"/>
+      <w:bookmarkStart w:id="30" w:name="_Toc485163107"/>
+      <w:bookmarkStart w:id="31" w:name="_Toc439994678"/>
       <w:r>
         <w:rPr>
           <w:lang w:val="id-ID"/>
@@ -10932,14 +11753,14 @@
         <w:lastRenderedPageBreak/>
         <w:t>Batasan Desain dan Implementasi</w:t>
       </w:r>
-      <w:bookmarkEnd w:id="29"/>
+      <w:bookmarkEnd w:id="30"/>
       <w:r>
         <w:rPr>
           <w:lang w:val="id-ID"/>
         </w:rPr>
         <w:t xml:space="preserve"> </w:t>
       </w:r>
-      <w:bookmarkEnd w:id="30"/>
+      <w:bookmarkEnd w:id="31"/>
     </w:p>
     <w:p>
       <w:pPr>
@@ -11289,7 +12110,21 @@
         <w:rPr>
           <w:rFonts w:ascii="Times New Roman" w:hAnsi="Times New Roman"/>
         </w:rPr>
-        <w:t>, dan Maintenance.</w:t>
+        <w:t xml:space="preserve">, </w:t>
+      </w:r>
+      <w:proofErr w:type="spellStart"/>
+      <w:r>
+        <w:rPr>
+          <w:rFonts w:ascii="Times New Roman" w:hAnsi="Times New Roman"/>
+        </w:rPr>
+        <w:t>dan</w:t>
+      </w:r>
+      <w:proofErr w:type="spellEnd"/>
+      <w:r>
+        <w:rPr>
+          <w:rFonts w:ascii="Times New Roman" w:hAnsi="Times New Roman"/>
+        </w:rPr>
+        <w:t xml:space="preserve"> Maintenance.</w:t>
       </w:r>
     </w:p>
     <w:p>
@@ -11539,7 +12374,35 @@
         <w:rPr>
           <w:rFonts w:ascii="Times New Roman" w:hAnsi="Times New Roman"/>
         </w:rPr>
-        <w:t xml:space="preserve"> framework Laravel, dan </w:t>
+        <w:t xml:space="preserve"> framework </w:t>
+      </w:r>
+      <w:proofErr w:type="spellStart"/>
+      <w:r>
+        <w:rPr>
+          <w:rFonts w:ascii="Times New Roman" w:hAnsi="Times New Roman"/>
+        </w:rPr>
+        <w:t>Laravel</w:t>
+      </w:r>
+      <w:proofErr w:type="spellEnd"/>
+      <w:r>
+        <w:rPr>
+          <w:rFonts w:ascii="Times New Roman" w:hAnsi="Times New Roman"/>
+        </w:rPr>
+        <w:t xml:space="preserve">, </w:t>
+      </w:r>
+      <w:proofErr w:type="spellStart"/>
+      <w:r>
+        <w:rPr>
+          <w:rFonts w:ascii="Times New Roman" w:hAnsi="Times New Roman"/>
+        </w:rPr>
+        <w:t>dan</w:t>
+      </w:r>
+      <w:proofErr w:type="spellEnd"/>
+      <w:r>
+        <w:rPr>
+          <w:rFonts w:ascii="Times New Roman" w:hAnsi="Times New Roman"/>
+        </w:rPr>
+        <w:t xml:space="preserve"> </w:t>
       </w:r>
       <w:proofErr w:type="spellStart"/>
       <w:r>
@@ -11553,7 +12416,21 @@
         <w:rPr>
           <w:rFonts w:ascii="Times New Roman" w:hAnsi="Times New Roman"/>
         </w:rPr>
-        <w:t xml:space="preserve"> CSS dan </w:t>
+        <w:t xml:space="preserve"> CSS </w:t>
+      </w:r>
+      <w:proofErr w:type="spellStart"/>
+      <w:r>
+        <w:rPr>
+          <w:rFonts w:ascii="Times New Roman" w:hAnsi="Times New Roman"/>
+        </w:rPr>
+        <w:t>dan</w:t>
+      </w:r>
+      <w:proofErr w:type="spellEnd"/>
+      <w:r>
+        <w:rPr>
+          <w:rFonts w:ascii="Times New Roman" w:hAnsi="Times New Roman"/>
+        </w:rPr>
+        <w:t xml:space="preserve"> </w:t>
       </w:r>
       <w:proofErr w:type="spellStart"/>
       <w:r>
@@ -11595,7 +12472,21 @@
         <w:rPr>
           <w:rFonts w:ascii="Times New Roman" w:hAnsi="Times New Roman"/>
         </w:rPr>
-        <w:t xml:space="preserve"> dan </w:t>
+        <w:t xml:space="preserve"> </w:t>
+      </w:r>
+      <w:proofErr w:type="spellStart"/>
+      <w:r>
+        <w:rPr>
+          <w:rFonts w:ascii="Times New Roman" w:hAnsi="Times New Roman"/>
+        </w:rPr>
+        <w:t>dan</w:t>
+      </w:r>
+      <w:proofErr w:type="spellEnd"/>
+      <w:r>
+        <w:rPr>
+          <w:rFonts w:ascii="Times New Roman" w:hAnsi="Times New Roman"/>
+        </w:rPr>
+        <w:t xml:space="preserve"> </w:t>
       </w:r>
       <w:proofErr w:type="spellStart"/>
       <w:r>
@@ -11727,11 +12618,11 @@
         <w:t xml:space="preserve"> </w:t>
       </w:r>
       <w:r>
-        <w:t>1</w:t>
+        <w:t>1MB</w:t>
       </w:r>
       <w:proofErr w:type="gramStart"/>
       <w:r>
-        <w:t>MB.</w:t>
+        <w:t>.</w:t>
       </w:r>
       <w:r>
         <w:rPr>
@@ -11789,6 +12680,7 @@
         <w:t xml:space="preserve"> </w:t>
       </w:r>
       <w:proofErr w:type="spellStart"/>
+      <w:proofErr w:type="gramStart"/>
       <w:r>
         <w:rPr>
           <w:rFonts w:ascii="Times New Roman" w:hAnsi="Times New Roman"/>
@@ -11796,6 +12688,7 @@
         <w:t>akan</w:t>
       </w:r>
       <w:proofErr w:type="spellEnd"/>
+      <w:proofErr w:type="gramEnd"/>
       <w:r>
         <w:rPr>
           <w:rFonts w:ascii="Times New Roman" w:hAnsi="Times New Roman"/>
@@ -11856,7 +12749,21 @@
         <w:rPr>
           <w:rFonts w:ascii="Times New Roman" w:hAnsi="Times New Roman"/>
         </w:rPr>
-        <w:t xml:space="preserve"> pada </w:t>
+        <w:t xml:space="preserve"> </w:t>
+      </w:r>
+      <w:proofErr w:type="spellStart"/>
+      <w:r>
+        <w:rPr>
+          <w:rFonts w:ascii="Times New Roman" w:hAnsi="Times New Roman"/>
+        </w:rPr>
+        <w:t>pada</w:t>
+      </w:r>
+      <w:proofErr w:type="spellEnd"/>
+      <w:r>
+        <w:rPr>
+          <w:rFonts w:ascii="Times New Roman" w:hAnsi="Times New Roman"/>
+        </w:rPr>
+        <w:t xml:space="preserve"> </w:t>
       </w:r>
       <w:proofErr w:type="spellStart"/>
       <w:r>
@@ -11969,144 +12876,6 @@
           <w:rFonts w:ascii="Times New Roman" w:hAnsi="Times New Roman"/>
         </w:rPr>
         <w:t>.</w:t>
-      </w:r>
-    </w:p>
-    <w:p>
-      <w:pPr>
-        <w:pStyle w:val="template"/>
-        <w:rPr>
-          <w:i w:val="0"/>
-        </w:rPr>
-      </w:pPr>
-    </w:p>
-    <w:p>
-      <w:pPr>
-        <w:pStyle w:val="template"/>
-      </w:pPr>
-    </w:p>
-    <w:p>
-      <w:pPr>
-        <w:pStyle w:val="Heading2"/>
-      </w:pPr>
-      <w:bookmarkStart w:id="31" w:name="_Toc485163108"/>
-      <w:r>
-        <w:rPr>
-          <w:lang w:val="id-ID"/>
-        </w:rPr>
-        <w:t>Dokumentasi Pengguna</w:t>
-      </w:r>
-      <w:bookmarkEnd w:id="31"/>
-    </w:p>
-    <w:p>
-      <w:pPr>
-        <w:pStyle w:val="template"/>
-        <w:rPr>
-          <w:lang w:val="id-ID"/>
-        </w:rPr>
-      </w:pPr>
-      <w:r>
-        <w:t>&lt;</w:t>
-      </w:r>
-      <w:r>
-        <w:t xml:space="preserve">Daftar </w:t>
-      </w:r>
-      <w:proofErr w:type="spellStart"/>
-      <w:r>
-        <w:t>komponen</w:t>
-      </w:r>
-      <w:proofErr w:type="spellEnd"/>
-      <w:r>
-        <w:t xml:space="preserve"> </w:t>
-      </w:r>
-      <w:proofErr w:type="spellStart"/>
-      <w:r>
-        <w:t>dokumentasi</w:t>
-      </w:r>
-      <w:proofErr w:type="spellEnd"/>
-      <w:r>
-        <w:t xml:space="preserve"> </w:t>
-      </w:r>
-      <w:proofErr w:type="spellStart"/>
-      <w:r>
-        <w:t>pengguna</w:t>
-      </w:r>
-      <w:proofErr w:type="spellEnd"/>
-      <w:r>
-        <w:t xml:space="preserve"> (</w:t>
-      </w:r>
-      <w:proofErr w:type="spellStart"/>
-      <w:r>
-        <w:t>seperti</w:t>
-      </w:r>
-      <w:proofErr w:type="spellEnd"/>
-      <w:r>
-        <w:t xml:space="preserve"> user manual, on-line </w:t>
-      </w:r>
-      <w:r>
-        <w:rPr>
-          <w:lang w:val="id-ID"/>
-        </w:rPr>
-        <w:t>help</w:t>
-      </w:r>
-      <w:r>
-        <w:t xml:space="preserve">, dan tutorial) yang </w:t>
-      </w:r>
-      <w:proofErr w:type="spellStart"/>
-      <w:r>
-        <w:t>akan</w:t>
-      </w:r>
-      <w:proofErr w:type="spellEnd"/>
-      <w:r>
-        <w:t xml:space="preserve"> </w:t>
-      </w:r>
-      <w:proofErr w:type="spellStart"/>
-      <w:r>
-        <w:t>disampaikan</w:t>
-      </w:r>
-      <w:proofErr w:type="spellEnd"/>
-      <w:r>
-        <w:t xml:space="preserve"> </w:t>
-      </w:r>
-      <w:proofErr w:type="spellStart"/>
-      <w:r>
-        <w:t>bersama</w:t>
-      </w:r>
-      <w:proofErr w:type="spellEnd"/>
-      <w:r>
-        <w:t xml:space="preserve"> </w:t>
-      </w:r>
-      <w:proofErr w:type="spellStart"/>
-      <w:r>
-        <w:t>dengan</w:t>
-      </w:r>
-      <w:proofErr w:type="spellEnd"/>
-      <w:r>
-        <w:t xml:space="preserve"> </w:t>
-      </w:r>
-      <w:proofErr w:type="spellStart"/>
-      <w:r>
-        <w:t>pera</w:t>
-      </w:r>
-      <w:r>
-        <w:t>ngkat</w:t>
-      </w:r>
-      <w:proofErr w:type="spellEnd"/>
-      <w:r>
-        <w:t xml:space="preserve"> </w:t>
-      </w:r>
-      <w:proofErr w:type="spellStart"/>
-      <w:r>
-        <w:t>lunak</w:t>
-      </w:r>
-      <w:proofErr w:type="spellEnd"/>
-      <w:r>
-        <w:rPr>
-          <w:lang w:val="id-ID"/>
-        </w:rPr>
-        <w:t xml:space="preserve"> yang akan dikirim</w:t>
-      </w:r>
-      <w:r>
-        <w:t>&gt;</w:t>
       </w:r>
     </w:p>
     <w:p>
@@ -12412,7 +13181,23 @@
           <w:rFonts w:ascii="Times New Roman" w:hAnsi="Times New Roman"/>
           <w:iCs/>
         </w:rPr>
-        <w:t xml:space="preserve"> dan smartphone</w:t>
+        <w:t xml:space="preserve"> </w:t>
+      </w:r>
+      <w:proofErr w:type="spellStart"/>
+      <w:r>
+        <w:rPr>
+          <w:rFonts w:ascii="Times New Roman" w:hAnsi="Times New Roman"/>
+          <w:iCs/>
+        </w:rPr>
+        <w:t>dan</w:t>
+      </w:r>
+      <w:proofErr w:type="spellEnd"/>
+      <w:r>
+        <w:rPr>
+          <w:rFonts w:ascii="Times New Roman" w:hAnsi="Times New Roman"/>
+          <w:iCs/>
+        </w:rPr>
+        <w:t xml:space="preserve"> smartphone</w:t>
       </w:r>
       <w:r>
         <w:rPr>
@@ -12451,8 +13236,17 @@
           <w:rFonts w:ascii="Times New Roman" w:hAnsi="Times New Roman"/>
           <w:iCs/>
         </w:rPr>
-        <w:t xml:space="preserve"> oleh</w:t>
-      </w:r>
+        <w:t xml:space="preserve"> </w:t>
+      </w:r>
+      <w:proofErr w:type="spellStart"/>
+      <w:r>
+        <w:rPr>
+          <w:rFonts w:ascii="Times New Roman" w:hAnsi="Times New Roman"/>
+          <w:iCs/>
+        </w:rPr>
+        <w:t>oleh</w:t>
+      </w:r>
+      <w:proofErr w:type="spellEnd"/>
       <w:r>
         <w:rPr>
           <w:rFonts w:ascii="Times New Roman" w:hAnsi="Times New Roman"/>
@@ -12483,12 +13277,21 @@
         </w:rPr>
         <w:t xml:space="preserve"> </w:t>
       </w:r>
-      <w:r>
-        <w:rPr>
-          <w:rFonts w:ascii="Times New Roman" w:hAnsi="Times New Roman"/>
-          <w:iCs/>
-        </w:rPr>
-        <w:t xml:space="preserve">dan </w:t>
+      <w:proofErr w:type="spellStart"/>
+      <w:r>
+        <w:rPr>
+          <w:rFonts w:ascii="Times New Roman" w:hAnsi="Times New Roman"/>
+          <w:iCs/>
+        </w:rPr>
+        <w:t>dan</w:t>
+      </w:r>
+      <w:proofErr w:type="spellEnd"/>
+      <w:r>
+        <w:rPr>
+          <w:rFonts w:ascii="Times New Roman" w:hAnsi="Times New Roman"/>
+          <w:iCs/>
+        </w:rPr>
+        <w:t xml:space="preserve"> </w:t>
       </w:r>
       <w:proofErr w:type="spellStart"/>
       <w:r>
@@ -12520,7 +13323,23 @@
           <w:rFonts w:ascii="Times New Roman" w:hAnsi="Times New Roman"/>
           <w:iCs/>
         </w:rPr>
-        <w:t xml:space="preserve"> protocol https. Dimana file website </w:t>
+        <w:t xml:space="preserve"> protocol https. </w:t>
+      </w:r>
+      <w:proofErr w:type="spellStart"/>
+      <w:r>
+        <w:rPr>
+          <w:rFonts w:ascii="Times New Roman" w:hAnsi="Times New Roman"/>
+          <w:iCs/>
+        </w:rPr>
+        <w:t>Dimana</w:t>
+      </w:r>
+      <w:proofErr w:type="spellEnd"/>
+      <w:r>
+        <w:rPr>
+          <w:rFonts w:ascii="Times New Roman" w:hAnsi="Times New Roman"/>
+          <w:iCs/>
+        </w:rPr>
+        <w:t xml:space="preserve"> file website </w:t>
       </w:r>
       <w:proofErr w:type="spellStart"/>
       <w:r>
@@ -12536,7 +13355,23 @@
           <w:rFonts w:ascii="Times New Roman" w:hAnsi="Times New Roman"/>
           <w:iCs/>
         </w:rPr>
-        <w:t xml:space="preserve"> pada web</w:t>
+        <w:t xml:space="preserve"> </w:t>
+      </w:r>
+      <w:proofErr w:type="spellStart"/>
+      <w:r>
+        <w:rPr>
+          <w:rFonts w:ascii="Times New Roman" w:hAnsi="Times New Roman"/>
+          <w:iCs/>
+        </w:rPr>
+        <w:t>pada</w:t>
+      </w:r>
+      <w:proofErr w:type="spellEnd"/>
+      <w:r>
+        <w:rPr>
+          <w:rFonts w:ascii="Times New Roman" w:hAnsi="Times New Roman"/>
+          <w:iCs/>
+        </w:rPr>
+        <w:t xml:space="preserve"> web</w:t>
       </w:r>
       <w:r>
         <w:rPr>
@@ -12566,7 +13401,23 @@
           <w:rFonts w:ascii="Times New Roman" w:hAnsi="Times New Roman"/>
           <w:iCs/>
         </w:rPr>
-        <w:t xml:space="preserve"> oleh Administrator</w:t>
+        <w:t xml:space="preserve"> </w:t>
+      </w:r>
+      <w:proofErr w:type="spellStart"/>
+      <w:r>
+        <w:rPr>
+          <w:rFonts w:ascii="Times New Roman" w:hAnsi="Times New Roman"/>
+          <w:iCs/>
+        </w:rPr>
+        <w:t>oleh</w:t>
+      </w:r>
+      <w:proofErr w:type="spellEnd"/>
+      <w:r>
+        <w:rPr>
+          <w:rFonts w:ascii="Times New Roman" w:hAnsi="Times New Roman"/>
+          <w:iCs/>
+        </w:rPr>
+        <w:t xml:space="preserve"> Administrator</w:t>
       </w:r>
       <w:r>
         <w:rPr>
@@ -12642,7 +13493,7 @@
           <w:iCs/>
           <w:szCs w:val="24"/>
         </w:rPr>
-        <w:t xml:space="preserve"> Donor Darah Online </w:t>
+        <w:t xml:space="preserve"> Donor </w:t>
       </w:r>
       <w:proofErr w:type="spellStart"/>
       <w:r>
@@ -12651,6 +13502,24 @@
           <w:iCs/>
           <w:szCs w:val="24"/>
         </w:rPr>
+        <w:t>Darah</w:t>
+      </w:r>
+      <w:proofErr w:type="spellEnd"/>
+      <w:r>
+        <w:rPr>
+          <w:rFonts w:ascii="Times New Roman" w:hAnsi="Times New Roman"/>
+          <w:iCs/>
+          <w:szCs w:val="24"/>
+        </w:rPr>
+        <w:t xml:space="preserve"> Online </w:t>
+      </w:r>
+      <w:proofErr w:type="spellStart"/>
+      <w:r>
+        <w:rPr>
+          <w:rFonts w:ascii="Times New Roman" w:hAnsi="Times New Roman"/>
+          <w:iCs/>
+          <w:szCs w:val="24"/>
+        </w:rPr>
         <w:t>adalah</w:t>
       </w:r>
       <w:proofErr w:type="spellEnd"/>
@@ -12774,7 +13643,7 @@
           <w:iCs/>
           <w:szCs w:val="24"/>
         </w:rPr>
-        <w:t xml:space="preserve"> dan </w:t>
+        <w:t xml:space="preserve"> </w:t>
       </w:r>
       <w:proofErr w:type="spellStart"/>
       <w:r>
@@ -12783,6 +13652,24 @@
           <w:iCs/>
           <w:szCs w:val="24"/>
         </w:rPr>
+        <w:t>dan</w:t>
+      </w:r>
+      <w:proofErr w:type="spellEnd"/>
+      <w:r>
+        <w:rPr>
+          <w:rFonts w:ascii="Times New Roman" w:hAnsi="Times New Roman"/>
+          <w:iCs/>
+          <w:szCs w:val="24"/>
+        </w:rPr>
+        <w:t xml:space="preserve"> </w:t>
+      </w:r>
+      <w:proofErr w:type="spellStart"/>
+      <w:r>
+        <w:rPr>
+          <w:rFonts w:ascii="Times New Roman" w:hAnsi="Times New Roman"/>
+          <w:iCs/>
+          <w:szCs w:val="24"/>
+        </w:rPr>
         <w:t>akan</w:t>
       </w:r>
       <w:proofErr w:type="spellEnd"/>
@@ -12833,7 +13720,23 @@
           <w:rFonts w:ascii="Times New Roman" w:hAnsi="Times New Roman"/>
           <w:iCs/>
         </w:rPr>
-        <w:t>di Windows, MacOS dan Linux</w:t>
+        <w:t xml:space="preserve">di Windows, MacOS </w:t>
+      </w:r>
+      <w:proofErr w:type="spellStart"/>
+      <w:r>
+        <w:rPr>
+          <w:rFonts w:ascii="Times New Roman" w:hAnsi="Times New Roman"/>
+          <w:iCs/>
+        </w:rPr>
+        <w:t>dan</w:t>
+      </w:r>
+      <w:proofErr w:type="spellEnd"/>
+      <w:r>
+        <w:rPr>
+          <w:rFonts w:ascii="Times New Roman" w:hAnsi="Times New Roman"/>
+          <w:iCs/>
+        </w:rPr>
+        <w:t xml:space="preserve"> Linux</w:t>
       </w:r>
       <w:r>
         <w:rPr>
@@ -12843,21 +13746,31 @@
         </w:rPr>
         <w:t xml:space="preserve"> </w:t>
       </w:r>
+      <w:proofErr w:type="spellStart"/>
       <w:r>
         <w:rPr>
           <w:rFonts w:ascii="Times New Roman" w:hAnsi="Times New Roman"/>
           <w:iCs/>
           <w:szCs w:val="24"/>
         </w:rPr>
-        <w:t xml:space="preserve">dan </w:t>
-      </w:r>
-      <w:proofErr w:type="spellStart"/>
+        <w:t>dan</w:t>
+      </w:r>
+      <w:proofErr w:type="spellEnd"/>
       <w:r>
         <w:rPr>
           <w:rFonts w:ascii="Times New Roman" w:hAnsi="Times New Roman"/>
           <w:iCs/>
           <w:szCs w:val="24"/>
         </w:rPr>
+        <w:t xml:space="preserve"> </w:t>
+      </w:r>
+      <w:proofErr w:type="spellStart"/>
+      <w:r>
+        <w:rPr>
+          <w:rFonts w:ascii="Times New Roman" w:hAnsi="Times New Roman"/>
+          <w:iCs/>
+          <w:szCs w:val="24"/>
+        </w:rPr>
         <w:t>akan</w:t>
       </w:r>
       <w:proofErr w:type="spellEnd"/>
@@ -12903,7 +13816,25 @@
           <w:iCs/>
           <w:szCs w:val="24"/>
         </w:rPr>
-        <w:t xml:space="preserve"> computer dan browser </w:t>
+        <w:t xml:space="preserve"> computer </w:t>
+      </w:r>
+      <w:proofErr w:type="spellStart"/>
+      <w:r>
+        <w:rPr>
+          <w:rFonts w:ascii="Times New Roman" w:hAnsi="Times New Roman"/>
+          <w:iCs/>
+          <w:szCs w:val="24"/>
+        </w:rPr>
+        <w:t>dan</w:t>
+      </w:r>
+      <w:proofErr w:type="spellEnd"/>
+      <w:r>
+        <w:rPr>
+          <w:rFonts w:ascii="Times New Roman" w:hAnsi="Times New Roman"/>
+          <w:iCs/>
+          <w:szCs w:val="24"/>
+        </w:rPr>
+        <w:t xml:space="preserve"> browser </w:t>
       </w:r>
       <w:proofErr w:type="spellStart"/>
       <w:r>
@@ -13648,25 +14579,23 @@
         <w:t>Sakit</w:t>
       </w:r>
       <w:proofErr w:type="spellEnd"/>
-    </w:p>
-    <w:p>
       <w:r>
         <w:rPr>
           <w:noProof/>
         </w:rPr>
         <w:drawing>
-          <wp:anchor distT="0" distB="0" distL="114300" distR="114300" simplePos="0" relativeHeight="251662336" behindDoc="0" locked="0" layoutInCell="1" allowOverlap="1" wp14:anchorId="01002893" wp14:editId="5D2CDB8F">
+          <wp:anchor distT="0" distB="0" distL="114300" distR="114300" simplePos="0" relativeHeight="251663360" behindDoc="0" locked="0" layoutInCell="1" allowOverlap="1" wp14:anchorId="0DA1B0F3" wp14:editId="16395203">
             <wp:simplePos x="0" y="0"/>
             <wp:positionH relativeFrom="margin">
-              <wp:posOffset>-106968</wp:posOffset>
+              <wp:align>right</wp:align>
             </wp:positionH>
-            <wp:positionV relativeFrom="paragraph">
-              <wp:posOffset>116001</wp:posOffset>
+            <wp:positionV relativeFrom="margin">
+              <wp:posOffset>5029200</wp:posOffset>
             </wp:positionV>
-            <wp:extent cx="6126480" cy="3692106"/>
-            <wp:effectExtent l="133350" t="114300" r="121920" b="156210"/>
-            <wp:wrapNone/>
-            <wp:docPr id="8" name="Picture 8"/>
+            <wp:extent cx="6126480" cy="3486150"/>
+            <wp:effectExtent l="0" t="0" r="7620" b="0"/>
+            <wp:wrapSquare wrapText="bothSides"/>
+            <wp:docPr id="5" name="Picture 5"/>
             <wp:cNvGraphicFramePr>
               <a:graphicFrameLocks xmlns:a="http://schemas.openxmlformats.org/drawingml/2006/main" noChangeAspect="1"/>
             </wp:cNvGraphicFramePr>
@@ -13674,7 +14603,7 @@
               <a:graphicData uri="http://schemas.openxmlformats.org/drawingml/2006/picture">
                 <pic:pic xmlns:pic="http://schemas.openxmlformats.org/drawingml/2006/picture">
                   <pic:nvPicPr>
-                    <pic:cNvPr id="8" name="Naviasi_RS.PNG"/>
+                    <pic:cNvPr id="5" name="navigasi-baru-rs.PNG"/>
                     <pic:cNvPicPr/>
                   </pic:nvPicPr>
                   <pic:blipFill>
@@ -13692,75 +14621,22 @@
                   <pic:spPr>
                     <a:xfrm>
                       <a:off x="0" y="0"/>
-                      <a:ext cx="6134605" cy="3697002"/>
+                      <a:ext cx="6126480" cy="3486150"/>
                     </a:xfrm>
                     <a:prstGeom prst="rect">
                       <a:avLst/>
                     </a:prstGeom>
-                    <a:solidFill>
-                      <a:srgbClr val="FFFFFF">
-                        <a:shade val="85000"/>
-                      </a:srgbClr>
-                    </a:solidFill>
-                    <a:ln w="88900" cap="sq">
-                      <a:solidFill>
-                        <a:srgbClr val="FFFFFF"/>
-                      </a:solidFill>
-                      <a:miter lim="800000"/>
-                    </a:ln>
-                    <a:effectLst>
-                      <a:outerShdw blurRad="55000" dist="18000" dir="5400000" algn="tl" rotWithShape="0">
-                        <a:srgbClr val="000000">
-                          <a:alpha val="40000"/>
-                        </a:srgbClr>
-                      </a:outerShdw>
-                    </a:effectLst>
-                    <a:scene3d>
-                      <a:camera prst="orthographicFront"/>
-                      <a:lightRig rig="twoPt" dir="t">
-                        <a:rot lat="0" lon="0" rev="7200000"/>
-                      </a:lightRig>
-                    </a:scene3d>
-                    <a:sp3d>
-                      <a:bevelT w="25400" h="19050"/>
-                      <a:contourClr>
-                        <a:srgbClr val="FFFFFF"/>
-                      </a:contourClr>
-                    </a:sp3d>
                   </pic:spPr>
                 </pic:pic>
               </a:graphicData>
             </a:graphic>
-            <wp14:sizeRelH relativeFrom="page">
-              <wp14:pctWidth>0</wp14:pctWidth>
-            </wp14:sizeRelH>
-            <wp14:sizeRelV relativeFrom="page">
+            <wp14:sizeRelV relativeFrom="margin">
               <wp14:pctHeight>0</wp14:pctHeight>
             </wp14:sizeRelV>
           </wp:anchor>
         </w:drawing>
       </w:r>
     </w:p>
-    <w:p/>
-    <w:p/>
-    <w:p/>
-    <w:p/>
-    <w:p/>
-    <w:p/>
-    <w:p/>
-    <w:p/>
-    <w:p/>
-    <w:p/>
-    <w:p/>
-    <w:p/>
-    <w:p/>
-    <w:p/>
-    <w:p/>
-    <w:p/>
-    <w:p/>
-    <w:p/>
-    <w:p/>
-    <w:p/>
     <w:p/>
     <w:p/>
     <w:p>
@@ -14508,13 +15384,27 @@
               <w:rPr>
                 <w:rFonts w:ascii="Times New Roman" w:hAnsi="Times New Roman"/>
               </w:rPr>
-              <w:t xml:space="preserve"> dan event donor </w:t>
+              <w:t xml:space="preserve"> </w:t>
             </w:r>
             <w:proofErr w:type="spellStart"/>
             <w:r>
               <w:rPr>
                 <w:rFonts w:ascii="Times New Roman" w:hAnsi="Times New Roman"/>
               </w:rPr>
+              <w:t>dan</w:t>
+            </w:r>
+            <w:proofErr w:type="spellEnd"/>
+            <w:r>
+              <w:rPr>
+                <w:rFonts w:ascii="Times New Roman" w:hAnsi="Times New Roman"/>
+              </w:rPr>
+              <w:t xml:space="preserve"> event donor </w:t>
+            </w:r>
+            <w:proofErr w:type="spellStart"/>
+            <w:r>
+              <w:rPr>
+                <w:rFonts w:ascii="Times New Roman" w:hAnsi="Times New Roman"/>
+              </w:rPr>
               <w:t>darah</w:t>
             </w:r>
             <w:proofErr w:type="spellEnd"/>
@@ -14578,7 +15468,21 @@
               <w:rPr>
                 <w:rFonts w:ascii="Times New Roman" w:hAnsi="Times New Roman"/>
               </w:rPr>
-              <w:t xml:space="preserve"> dan </w:t>
+              <w:t xml:space="preserve"> </w:t>
+            </w:r>
+            <w:proofErr w:type="spellStart"/>
+            <w:r>
+              <w:rPr>
+                <w:rFonts w:ascii="Times New Roman" w:hAnsi="Times New Roman"/>
+              </w:rPr>
+              <w:t>dan</w:t>
+            </w:r>
+            <w:proofErr w:type="spellEnd"/>
+            <w:r>
+              <w:rPr>
+                <w:rFonts w:ascii="Times New Roman" w:hAnsi="Times New Roman"/>
+              </w:rPr>
+              <w:t xml:space="preserve"> </w:t>
             </w:r>
             <w:proofErr w:type="spellStart"/>
             <w:r>
@@ -14918,7 +15822,35 @@
               <w:rPr>
                 <w:rFonts w:ascii="Times New Roman" w:hAnsi="Times New Roman"/>
               </w:rPr>
-              <w:t xml:space="preserve"> dan juga </w:t>
+              <w:t xml:space="preserve"> </w:t>
+            </w:r>
+            <w:proofErr w:type="spellStart"/>
+            <w:r>
+              <w:rPr>
+                <w:rFonts w:ascii="Times New Roman" w:hAnsi="Times New Roman"/>
+              </w:rPr>
+              <w:t>dan</w:t>
+            </w:r>
+            <w:proofErr w:type="spellEnd"/>
+            <w:r>
+              <w:rPr>
+                <w:rFonts w:ascii="Times New Roman" w:hAnsi="Times New Roman"/>
+              </w:rPr>
+              <w:t xml:space="preserve"> </w:t>
+            </w:r>
+            <w:proofErr w:type="spellStart"/>
+            <w:r>
+              <w:rPr>
+                <w:rFonts w:ascii="Times New Roman" w:hAnsi="Times New Roman"/>
+              </w:rPr>
+              <w:t>juga</w:t>
+            </w:r>
+            <w:proofErr w:type="spellEnd"/>
+            <w:r>
+              <w:rPr>
+                <w:rFonts w:ascii="Times New Roman" w:hAnsi="Times New Roman"/>
+              </w:rPr>
+              <w:t xml:space="preserve"> </w:t>
             </w:r>
             <w:proofErr w:type="spellStart"/>
             <w:r>
@@ -15153,12 +16085,18 @@
               <w:t xml:space="preserve"> </w:t>
             </w:r>
             <w:proofErr w:type="spellStart"/>
+            <w:r>
+              <w:rPr>
+                <w:rFonts w:ascii="Times New Roman" w:hAnsi="Times New Roman"/>
+              </w:rPr>
+              <w:t>data</w:t>
+            </w:r>
             <w:proofErr w:type="gramStart"/>
             <w:r>
               <w:rPr>
                 <w:rFonts w:ascii="Times New Roman" w:hAnsi="Times New Roman"/>
               </w:rPr>
-              <w:t>data,terutama</w:t>
+              <w:t>,terutama</w:t>
             </w:r>
             <w:proofErr w:type="spellEnd"/>
             <w:proofErr w:type="gramEnd"/>
@@ -15236,7 +16174,21 @@
               <w:rPr>
                 <w:rFonts w:ascii="Times New Roman" w:hAnsi="Times New Roman"/>
               </w:rPr>
-              <w:t xml:space="preserve"> dan stock </w:t>
+              <w:t xml:space="preserve"> </w:t>
+            </w:r>
+            <w:proofErr w:type="spellStart"/>
+            <w:r>
+              <w:rPr>
+                <w:rFonts w:ascii="Times New Roman" w:hAnsi="Times New Roman"/>
+              </w:rPr>
+              <w:t>dan</w:t>
+            </w:r>
+            <w:proofErr w:type="spellEnd"/>
+            <w:r>
+              <w:rPr>
+                <w:rFonts w:ascii="Times New Roman" w:hAnsi="Times New Roman"/>
+              </w:rPr>
+              <w:t xml:space="preserve"> stock </w:t>
             </w:r>
             <w:proofErr w:type="spellStart"/>
             <w:r>
@@ -15490,7 +16442,21 @@
               <w:rPr>
                 <w:rFonts w:ascii="Times New Roman" w:hAnsi="Times New Roman"/>
               </w:rPr>
-              <w:t xml:space="preserve"> dan </w:t>
+              <w:t xml:space="preserve"> </w:t>
+            </w:r>
+            <w:proofErr w:type="spellStart"/>
+            <w:r>
+              <w:rPr>
+                <w:rFonts w:ascii="Times New Roman" w:hAnsi="Times New Roman"/>
+              </w:rPr>
+              <w:t>dan</w:t>
+            </w:r>
+            <w:proofErr w:type="spellEnd"/>
+            <w:r>
+              <w:rPr>
+                <w:rFonts w:ascii="Times New Roman" w:hAnsi="Times New Roman"/>
+              </w:rPr>
+              <w:t xml:space="preserve"> </w:t>
             </w:r>
             <w:proofErr w:type="spellStart"/>
             <w:r>
@@ -15639,13 +16605,27 @@
               <w:rPr>
                 <w:rFonts w:ascii="Times New Roman" w:hAnsi="Times New Roman"/>
               </w:rPr>
-              <w:t xml:space="preserve"> dan </w:t>
+              <w:t xml:space="preserve"> </w:t>
             </w:r>
             <w:proofErr w:type="spellStart"/>
             <w:r>
               <w:rPr>
                 <w:rFonts w:ascii="Times New Roman" w:hAnsi="Times New Roman"/>
               </w:rPr>
+              <w:t>dan</w:t>
+            </w:r>
+            <w:proofErr w:type="spellEnd"/>
+            <w:r>
+              <w:rPr>
+                <w:rFonts w:ascii="Times New Roman" w:hAnsi="Times New Roman"/>
+              </w:rPr>
+              <w:t xml:space="preserve"> </w:t>
+            </w:r>
+            <w:proofErr w:type="spellStart"/>
+            <w:r>
+              <w:rPr>
+                <w:rFonts w:ascii="Times New Roman" w:hAnsi="Times New Roman"/>
+              </w:rPr>
               <w:t>dapat</w:t>
             </w:r>
             <w:proofErr w:type="spellEnd"/>
@@ -15681,7 +16661,21 @@
               <w:rPr>
                 <w:rFonts w:ascii="Times New Roman" w:hAnsi="Times New Roman"/>
               </w:rPr>
-              <w:t xml:space="preserve"> oleh user.</w:t>
+              <w:t xml:space="preserve"> </w:t>
+            </w:r>
+            <w:proofErr w:type="spellStart"/>
+            <w:r>
+              <w:rPr>
+                <w:rFonts w:ascii="Times New Roman" w:hAnsi="Times New Roman"/>
+              </w:rPr>
+              <w:t>oleh</w:t>
+            </w:r>
+            <w:proofErr w:type="spellEnd"/>
+            <w:r>
+              <w:rPr>
+                <w:rFonts w:ascii="Times New Roman" w:hAnsi="Times New Roman"/>
+              </w:rPr>
+              <w:t xml:space="preserve"> user.</w:t>
             </w:r>
           </w:p>
           <w:p>
@@ -15798,13 +16792,27 @@
               <w:rPr>
                 <w:rFonts w:ascii="Times New Roman" w:hAnsi="Times New Roman"/>
               </w:rPr>
-              <w:t xml:space="preserve"> dan event donor </w:t>
+              <w:t xml:space="preserve"> </w:t>
             </w:r>
             <w:proofErr w:type="spellStart"/>
             <w:r>
               <w:rPr>
                 <w:rFonts w:ascii="Times New Roman" w:hAnsi="Times New Roman"/>
               </w:rPr>
+              <w:t>dan</w:t>
+            </w:r>
+            <w:proofErr w:type="spellEnd"/>
+            <w:r>
+              <w:rPr>
+                <w:rFonts w:ascii="Times New Roman" w:hAnsi="Times New Roman"/>
+              </w:rPr>
+              <w:t xml:space="preserve"> event donor </w:t>
+            </w:r>
+            <w:proofErr w:type="spellStart"/>
+            <w:r>
+              <w:rPr>
+                <w:rFonts w:ascii="Times New Roman" w:hAnsi="Times New Roman"/>
+              </w:rPr>
               <w:t>darah</w:t>
             </w:r>
             <w:proofErr w:type="spellEnd"/>
@@ -15854,7 +16862,21 @@
               <w:rPr>
                 <w:rFonts w:ascii="Times New Roman" w:hAnsi="Times New Roman"/>
               </w:rPr>
-              <w:t xml:space="preserve"> dan </w:t>
+              <w:t xml:space="preserve"> </w:t>
+            </w:r>
+            <w:proofErr w:type="spellStart"/>
+            <w:r>
+              <w:rPr>
+                <w:rFonts w:ascii="Times New Roman" w:hAnsi="Times New Roman"/>
+              </w:rPr>
+              <w:t>dan</w:t>
+            </w:r>
+            <w:proofErr w:type="spellEnd"/>
+            <w:r>
+              <w:rPr>
+                <w:rFonts w:ascii="Times New Roman" w:hAnsi="Times New Roman"/>
+              </w:rPr>
+              <w:t xml:space="preserve"> </w:t>
             </w:r>
             <w:proofErr w:type="spellStart"/>
             <w:r>
@@ -15964,7 +16986,21 @@
               <w:rPr>
                 <w:rFonts w:ascii="Times New Roman" w:hAnsi="Times New Roman"/>
               </w:rPr>
-              <w:t xml:space="preserve"> oleh user.</w:t>
+              <w:t xml:space="preserve"> </w:t>
+            </w:r>
+            <w:proofErr w:type="spellStart"/>
+            <w:r>
+              <w:rPr>
+                <w:rFonts w:ascii="Times New Roman" w:hAnsi="Times New Roman"/>
+              </w:rPr>
+              <w:t>oleh</w:t>
+            </w:r>
+            <w:proofErr w:type="spellEnd"/>
+            <w:r>
+              <w:rPr>
+                <w:rFonts w:ascii="Times New Roman" w:hAnsi="Times New Roman"/>
+              </w:rPr>
+              <w:t xml:space="preserve"> user.</w:t>
             </w:r>
           </w:p>
           <w:p>
@@ -16003,7 +17039,7 @@
 </file>
 
 <file path=word/endnotes.xml><?xml version="1.0" encoding="utf-8"?>
-<w:endnotes xmlns:wpc="http://schemas.microsoft.com/office/word/2010/wordprocessingCanvas" xmlns:cx="http://schemas.microsoft.com/office/drawing/2014/chartex" xmlns:cx1="http://schemas.microsoft.com/office/drawing/2015/9/8/chartex" xmlns:cx2="http://schemas.microsoft.com/office/drawing/2015/10/21/chartex" xmlns:cx3="http://schemas.microsoft.com/office/drawing/2016/5/9/chartex" xmlns:cx4="http://schemas.microsoft.com/office/drawing/2016/5/10/chartex" xmlns:cx5="http://schemas.microsoft.com/office/drawing/2016/5/11/chartex" xmlns:cx6="http://schemas.microsoft.com/office/drawing/2016/5/12/chartex" xmlns:cx7="http://schemas.microsoft.com/office/drawing/2016/5/13/chartex" xmlns:cx8="http://schemas.microsoft.com/office/drawing/2016/5/14/chartex" xmlns:mc="http://schemas.openxmlformats.org/markup-compatibility/2006" xmlns:aink="http://schemas.microsoft.com/office/drawing/2016/ink" xmlns:am3d="http://schemas.microsoft.com/office/drawing/2017/model3d" xmlns:o="urn:schemas-microsoft-com:office:office" xmlns:r="http://schemas.openxmlformats.org/officeDocument/2006/relationships" xmlns:m="http://schemas.openxmlformats.org/officeDocument/2006/math" xmlns:v="urn:schemas-microsoft-com:vml" xmlns:wp14="http://schemas.microsoft.com/office/word/2010/wordprocessingDrawing" xmlns:wp="http://schemas.openxmlformats.org/drawingml/2006/wordprocessingDrawing" xmlns:w10="urn:schemas-microsoft-com:office:word" xmlns:w="http://schemas.openxmlformats.org/wordprocessingml/2006/main" xmlns:w14="http://schemas.microsoft.com/office/word/2010/wordml" xmlns:w15="http://schemas.microsoft.com/office/word/2012/wordml" xmlns:w16cex="http://schemas.microsoft.com/office/word/2018/wordml/cex" xmlns:w16cid="http://schemas.microsoft.com/office/word/2016/wordml/cid" xmlns:w16="http://schemas.microsoft.com/office/word/2018/wordml" xmlns:w16se="http://schemas.microsoft.com/office/word/2015/wordml/symex" xmlns:wpg="http://schemas.microsoft.com/office/word/2010/wordprocessingGroup" xmlns:wpi="http://schemas.microsoft.com/office/word/2010/wordprocessingInk" xmlns:wne="http://schemas.microsoft.com/office/word/2006/wordml" xmlns:wps="http://schemas.microsoft.com/office/word/2010/wordprocessingShape" mc:Ignorable="w14 w15 w16se w16cid w16 w16cex wp14">
+<w:endnotes xmlns:wpc="http://schemas.microsoft.com/office/word/2010/wordprocessingCanvas" xmlns:cx="http://schemas.microsoft.com/office/drawing/2014/chartex" xmlns:cx1="http://schemas.microsoft.com/office/drawing/2015/9/8/chartex" xmlns:mc="http://schemas.openxmlformats.org/markup-compatibility/2006" xmlns:o="urn:schemas-microsoft-com:office:office" xmlns:r="http://schemas.openxmlformats.org/officeDocument/2006/relationships" xmlns:m="http://schemas.openxmlformats.org/officeDocument/2006/math" xmlns:v="urn:schemas-microsoft-com:vml" xmlns:wp14="http://schemas.microsoft.com/office/word/2010/wordprocessingDrawing" xmlns:wp="http://schemas.openxmlformats.org/drawingml/2006/wordprocessingDrawing" xmlns:w10="urn:schemas-microsoft-com:office:word" xmlns:w="http://schemas.openxmlformats.org/wordprocessingml/2006/main" xmlns:w14="http://schemas.microsoft.com/office/word/2010/wordml" xmlns:w15="http://schemas.microsoft.com/office/word/2012/wordml" xmlns:w16se="http://schemas.microsoft.com/office/word/2015/wordml/symex" xmlns:wpg="http://schemas.microsoft.com/office/word/2010/wordprocessingGroup" xmlns:wpi="http://schemas.microsoft.com/office/word/2010/wordprocessingInk" xmlns:wne="http://schemas.microsoft.com/office/word/2006/wordml" xmlns:wps="http://schemas.microsoft.com/office/word/2010/wordprocessingShape" mc:Ignorable="w14 w15 w16se wp14">
   <w:endnote w:type="separator" w:id="-1">
     <w:p>
       <w:r>
@@ -16022,7 +17058,7 @@
 </file>
 
 <file path=word/footer1.xml><?xml version="1.0" encoding="utf-8"?>
-<w:ftr xmlns:wpc="http://schemas.microsoft.com/office/word/2010/wordprocessingCanvas" xmlns:cx="http://schemas.microsoft.com/office/drawing/2014/chartex" xmlns:cx1="http://schemas.microsoft.com/office/drawing/2015/9/8/chartex" xmlns:cx2="http://schemas.microsoft.com/office/drawing/2015/10/21/chartex" xmlns:cx3="http://schemas.microsoft.com/office/drawing/2016/5/9/chartex" xmlns:cx4="http://schemas.microsoft.com/office/drawing/2016/5/10/chartex" xmlns:cx5="http://schemas.microsoft.com/office/drawing/2016/5/11/chartex" xmlns:cx6="http://schemas.microsoft.com/office/drawing/2016/5/12/chartex" xmlns:cx7="http://schemas.microsoft.com/office/drawing/2016/5/13/chartex" xmlns:cx8="http://schemas.microsoft.com/office/drawing/2016/5/14/chartex" xmlns:mc="http://schemas.openxmlformats.org/markup-compatibility/2006" xmlns:aink="http://schemas.microsoft.com/office/drawing/2016/ink" xmlns:am3d="http://schemas.microsoft.com/office/drawing/2017/model3d" xmlns:o="urn:schemas-microsoft-com:office:office" xmlns:r="http://schemas.openxmlformats.org/officeDocument/2006/relationships" xmlns:m="http://schemas.openxmlformats.org/officeDocument/2006/math" xmlns:v="urn:schemas-microsoft-com:vml" xmlns:wp14="http://schemas.microsoft.com/office/word/2010/wordprocessingDrawing" xmlns:wp="http://schemas.openxmlformats.org/drawingml/2006/wordprocessingDrawing" xmlns:w10="urn:schemas-microsoft-com:office:word" xmlns:w="http://schemas.openxmlformats.org/wordprocessingml/2006/main" xmlns:w14="http://schemas.microsoft.com/office/word/2010/wordml" xmlns:w15="http://schemas.microsoft.com/office/word/2012/wordml" xmlns:w16cex="http://schemas.microsoft.com/office/word/2018/wordml/cex" xmlns:w16cid="http://schemas.microsoft.com/office/word/2016/wordml/cid" xmlns:w16="http://schemas.microsoft.com/office/word/2018/wordml" xmlns:w16se="http://schemas.microsoft.com/office/word/2015/wordml/symex" xmlns:wpg="http://schemas.microsoft.com/office/word/2010/wordprocessingGroup" xmlns:wpi="http://schemas.microsoft.com/office/word/2010/wordprocessingInk" xmlns:wne="http://schemas.microsoft.com/office/word/2006/wordml" xmlns:wps="http://schemas.microsoft.com/office/word/2010/wordprocessingShape" mc:Ignorable="w14 w15 w16se w16cid w16 w16cex wp14">
+<w:ftr xmlns:wpc="http://schemas.microsoft.com/office/word/2010/wordprocessingCanvas" xmlns:cx="http://schemas.microsoft.com/office/drawing/2014/chartex" xmlns:cx1="http://schemas.microsoft.com/office/drawing/2015/9/8/chartex" xmlns:mc="http://schemas.openxmlformats.org/markup-compatibility/2006" xmlns:o="urn:schemas-microsoft-com:office:office" xmlns:r="http://schemas.openxmlformats.org/officeDocument/2006/relationships" xmlns:m="http://schemas.openxmlformats.org/officeDocument/2006/math" xmlns:v="urn:schemas-microsoft-com:vml" xmlns:wp14="http://schemas.microsoft.com/office/word/2010/wordprocessingDrawing" xmlns:wp="http://schemas.openxmlformats.org/drawingml/2006/wordprocessingDrawing" xmlns:w10="urn:schemas-microsoft-com:office:word" xmlns:w="http://schemas.openxmlformats.org/wordprocessingml/2006/main" xmlns:w14="http://schemas.microsoft.com/office/word/2010/wordml" xmlns:w15="http://schemas.microsoft.com/office/word/2012/wordml" xmlns:w16se="http://schemas.microsoft.com/office/word/2015/wordml/symex" xmlns:wpg="http://schemas.microsoft.com/office/word/2010/wordprocessingGroup" xmlns:wpi="http://schemas.microsoft.com/office/word/2010/wordprocessingInk" xmlns:wne="http://schemas.microsoft.com/office/word/2006/wordml" xmlns:wps="http://schemas.microsoft.com/office/word/2010/wordprocessingShape" mc:Ignorable="w14 w15 w16se wp14">
   <w:p>
     <w:pPr>
       <w:pStyle w:val="Footer"/>
@@ -16032,7 +17068,7 @@
 </file>
 
 <file path=word/footnotes.xml><?xml version="1.0" encoding="utf-8"?>
-<w:footnotes xmlns:wpc="http://schemas.microsoft.com/office/word/2010/wordprocessingCanvas" xmlns:cx="http://schemas.microsoft.com/office/drawing/2014/chartex" xmlns:cx1="http://schemas.microsoft.com/office/drawing/2015/9/8/chartex" xmlns:cx2="http://schemas.microsoft.com/office/drawing/2015/10/21/chartex" xmlns:cx3="http://schemas.microsoft.com/office/drawing/2016/5/9/chartex" xmlns:cx4="http://schemas.microsoft.com/office/drawing/2016/5/10/chartex" xmlns:cx5="http://schemas.microsoft.com/office/drawing/2016/5/11/chartex" xmlns:cx6="http://schemas.microsoft.com/office/drawing/2016/5/12/chartex" xmlns:cx7="http://schemas.microsoft.com/office/drawing/2016/5/13/chartex" xmlns:cx8="http://schemas.microsoft.com/office/drawing/2016/5/14/chartex" xmlns:mc="http://schemas.openxmlformats.org/markup-compatibility/2006" xmlns:aink="http://schemas.microsoft.com/office/drawing/2016/ink" xmlns:am3d="http://schemas.microsoft.com/office/drawing/2017/model3d" xmlns:o="urn:schemas-microsoft-com:office:office" xmlns:r="http://schemas.openxmlformats.org/officeDocument/2006/relationships" xmlns:m="http://schemas.openxmlformats.org/officeDocument/2006/math" xmlns:v="urn:schemas-microsoft-com:vml" xmlns:wp14="http://schemas.microsoft.com/office/word/2010/wordprocessingDrawing" xmlns:wp="http://schemas.openxmlformats.org/drawingml/2006/wordprocessingDrawing" xmlns:w10="urn:schemas-microsoft-com:office:word" xmlns:w="http://schemas.openxmlformats.org/wordprocessingml/2006/main" xmlns:w14="http://schemas.microsoft.com/office/word/2010/wordml" xmlns:w15="http://schemas.microsoft.com/office/word/2012/wordml" xmlns:w16cex="http://schemas.microsoft.com/office/word/2018/wordml/cex" xmlns:w16cid="http://schemas.microsoft.com/office/word/2016/wordml/cid" xmlns:w16="http://schemas.microsoft.com/office/word/2018/wordml" xmlns:w16se="http://schemas.microsoft.com/office/word/2015/wordml/symex" xmlns:wpg="http://schemas.microsoft.com/office/word/2010/wordprocessingGroup" xmlns:wpi="http://schemas.microsoft.com/office/word/2010/wordprocessingInk" xmlns:wne="http://schemas.microsoft.com/office/word/2006/wordml" xmlns:wps="http://schemas.microsoft.com/office/word/2010/wordprocessingShape" mc:Ignorable="w14 w15 w16se w16cid w16 w16cex wp14">
+<w:footnotes xmlns:wpc="http://schemas.microsoft.com/office/word/2010/wordprocessingCanvas" xmlns:cx="http://schemas.microsoft.com/office/drawing/2014/chartex" xmlns:cx1="http://schemas.microsoft.com/office/drawing/2015/9/8/chartex" xmlns:mc="http://schemas.openxmlformats.org/markup-compatibility/2006" xmlns:o="urn:schemas-microsoft-com:office:office" xmlns:r="http://schemas.openxmlformats.org/officeDocument/2006/relationships" xmlns:m="http://schemas.openxmlformats.org/officeDocument/2006/math" xmlns:v="urn:schemas-microsoft-com:vml" xmlns:wp14="http://schemas.microsoft.com/office/word/2010/wordprocessingDrawing" xmlns:wp="http://schemas.openxmlformats.org/drawingml/2006/wordprocessingDrawing" xmlns:w10="urn:schemas-microsoft-com:office:word" xmlns:w="http://schemas.openxmlformats.org/wordprocessingml/2006/main" xmlns:w14="http://schemas.microsoft.com/office/word/2010/wordml" xmlns:w15="http://schemas.microsoft.com/office/word/2012/wordml" xmlns:w16se="http://schemas.microsoft.com/office/word/2015/wordml/symex" xmlns:wpg="http://schemas.microsoft.com/office/word/2010/wordprocessingGroup" xmlns:wpi="http://schemas.microsoft.com/office/word/2010/wordprocessingInk" xmlns:wne="http://schemas.microsoft.com/office/word/2006/wordml" xmlns:wps="http://schemas.microsoft.com/office/word/2010/wordprocessingShape" mc:Ignorable="w14 w15 w16se wp14">
   <w:footnote w:type="separator" w:id="-1">
     <w:p>
       <w:r>
@@ -16051,7 +17087,7 @@
 </file>
 
 <file path=word/header1.xml><?xml version="1.0" encoding="utf-8"?>
-<w:hdr xmlns:wpc="http://schemas.microsoft.com/office/word/2010/wordprocessingCanvas" xmlns:cx="http://schemas.microsoft.com/office/drawing/2014/chartex" xmlns:cx1="http://schemas.microsoft.com/office/drawing/2015/9/8/chartex" xmlns:cx2="http://schemas.microsoft.com/office/drawing/2015/10/21/chartex" xmlns:cx3="http://schemas.microsoft.com/office/drawing/2016/5/9/chartex" xmlns:cx4="http://schemas.microsoft.com/office/drawing/2016/5/10/chartex" xmlns:cx5="http://schemas.microsoft.com/office/drawing/2016/5/11/chartex" xmlns:cx6="http://schemas.microsoft.com/office/drawing/2016/5/12/chartex" xmlns:cx7="http://schemas.microsoft.com/office/drawing/2016/5/13/chartex" xmlns:cx8="http://schemas.microsoft.com/office/drawing/2016/5/14/chartex" xmlns:mc="http://schemas.openxmlformats.org/markup-compatibility/2006" xmlns:aink="http://schemas.microsoft.com/office/drawing/2016/ink" xmlns:am3d="http://schemas.microsoft.com/office/drawing/2017/model3d" xmlns:o="urn:schemas-microsoft-com:office:office" xmlns:r="http://schemas.openxmlformats.org/officeDocument/2006/relationships" xmlns:m="http://schemas.openxmlformats.org/officeDocument/2006/math" xmlns:v="urn:schemas-microsoft-com:vml" xmlns:wp14="http://schemas.microsoft.com/office/word/2010/wordprocessingDrawing" xmlns:wp="http://schemas.openxmlformats.org/drawingml/2006/wordprocessingDrawing" xmlns:w10="urn:schemas-microsoft-com:office:word" xmlns:w="http://schemas.openxmlformats.org/wordprocessingml/2006/main" xmlns:w14="http://schemas.microsoft.com/office/word/2010/wordml" xmlns:w15="http://schemas.microsoft.com/office/word/2012/wordml" xmlns:w16cex="http://schemas.microsoft.com/office/word/2018/wordml/cex" xmlns:w16cid="http://schemas.microsoft.com/office/word/2016/wordml/cid" xmlns:w16="http://schemas.microsoft.com/office/word/2018/wordml" xmlns:w16se="http://schemas.microsoft.com/office/word/2015/wordml/symex" xmlns:wpg="http://schemas.microsoft.com/office/word/2010/wordprocessingGroup" xmlns:wpi="http://schemas.microsoft.com/office/word/2010/wordprocessingInk" xmlns:wne="http://schemas.microsoft.com/office/word/2006/wordml" xmlns:wps="http://schemas.microsoft.com/office/word/2010/wordprocessingShape" mc:Ignorable="w14 w15 w16se w16cid w16 w16cex wp14">
+<w:hdr xmlns:wpc="http://schemas.microsoft.com/office/word/2010/wordprocessingCanvas" xmlns:cx="http://schemas.microsoft.com/office/drawing/2014/chartex" xmlns:cx1="http://schemas.microsoft.com/office/drawing/2015/9/8/chartex" xmlns:mc="http://schemas.openxmlformats.org/markup-compatibility/2006" xmlns:o="urn:schemas-microsoft-com:office:office" xmlns:r="http://schemas.openxmlformats.org/officeDocument/2006/relationships" xmlns:m="http://schemas.openxmlformats.org/officeDocument/2006/math" xmlns:v="urn:schemas-microsoft-com:vml" xmlns:wp14="http://schemas.microsoft.com/office/word/2010/wordprocessingDrawing" xmlns:wp="http://schemas.openxmlformats.org/drawingml/2006/wordprocessingDrawing" xmlns:w10="urn:schemas-microsoft-com:office:word" xmlns:w="http://schemas.openxmlformats.org/wordprocessingml/2006/main" xmlns:w14="http://schemas.microsoft.com/office/word/2010/wordml" xmlns:w15="http://schemas.microsoft.com/office/word/2012/wordml" xmlns:w16se="http://schemas.microsoft.com/office/word/2015/wordml/symex" xmlns:wpg="http://schemas.microsoft.com/office/word/2010/wordprocessingGroup" xmlns:wpi="http://schemas.microsoft.com/office/word/2010/wordprocessingInk" xmlns:wne="http://schemas.microsoft.com/office/word/2006/wordml" xmlns:wps="http://schemas.microsoft.com/office/word/2010/wordprocessingShape" mc:Ignorable="w14 w15 w16se wp14">
   <w:p>
     <w:pPr>
       <w:pStyle w:val="Header"/>
@@ -16061,7 +17097,7 @@
 </file>
 
 <file path=word/header2.xml><?xml version="1.0" encoding="utf-8"?>
-<w:hdr xmlns:wpc="http://schemas.microsoft.com/office/word/2010/wordprocessingCanvas" xmlns:cx="http://schemas.microsoft.com/office/drawing/2014/chartex" xmlns:cx1="http://schemas.microsoft.com/office/drawing/2015/9/8/chartex" xmlns:cx2="http://schemas.microsoft.com/office/drawing/2015/10/21/chartex" xmlns:cx3="http://schemas.microsoft.com/office/drawing/2016/5/9/chartex" xmlns:cx4="http://schemas.microsoft.com/office/drawing/2016/5/10/chartex" xmlns:cx5="http://schemas.microsoft.com/office/drawing/2016/5/11/chartex" xmlns:cx6="http://schemas.microsoft.com/office/drawing/2016/5/12/chartex" xmlns:cx7="http://schemas.microsoft.com/office/drawing/2016/5/13/chartex" xmlns:cx8="http://schemas.microsoft.com/office/drawing/2016/5/14/chartex" xmlns:mc="http://schemas.openxmlformats.org/markup-compatibility/2006" xmlns:aink="http://schemas.microsoft.com/office/drawing/2016/ink" xmlns:am3d="http://schemas.microsoft.com/office/drawing/2017/model3d" xmlns:o="urn:schemas-microsoft-com:office:office" xmlns:r="http://schemas.openxmlformats.org/officeDocument/2006/relationships" xmlns:m="http://schemas.openxmlformats.org/officeDocument/2006/math" xmlns:v="urn:schemas-microsoft-com:vml" xmlns:wp14="http://schemas.microsoft.com/office/word/2010/wordprocessingDrawing" xmlns:wp="http://schemas.openxmlformats.org/drawingml/2006/wordprocessingDrawing" xmlns:w10="urn:schemas-microsoft-com:office:word" xmlns:w="http://schemas.openxmlformats.org/wordprocessingml/2006/main" xmlns:w14="http://schemas.microsoft.com/office/word/2010/wordml" xmlns:w15="http://schemas.microsoft.com/office/word/2012/wordml" xmlns:w16cex="http://schemas.microsoft.com/office/word/2018/wordml/cex" xmlns:w16cid="http://schemas.microsoft.com/office/word/2016/wordml/cid" xmlns:w16="http://schemas.microsoft.com/office/word/2018/wordml" xmlns:w16se="http://schemas.microsoft.com/office/word/2015/wordml/symex" xmlns:wpg="http://schemas.microsoft.com/office/word/2010/wordprocessingGroup" xmlns:wpi="http://schemas.microsoft.com/office/word/2010/wordprocessingInk" xmlns:wne="http://schemas.microsoft.com/office/word/2006/wordml" xmlns:wps="http://schemas.microsoft.com/office/word/2010/wordprocessingShape" mc:Ignorable="w14 w15 w16se w16cid w16 w16cex wp14">
+<w:hdr xmlns:wpc="http://schemas.microsoft.com/office/word/2010/wordprocessingCanvas" xmlns:cx="http://schemas.microsoft.com/office/drawing/2014/chartex" xmlns:cx1="http://schemas.microsoft.com/office/drawing/2015/9/8/chartex" xmlns:mc="http://schemas.openxmlformats.org/markup-compatibility/2006" xmlns:o="urn:schemas-microsoft-com:office:office" xmlns:r="http://schemas.openxmlformats.org/officeDocument/2006/relationships" xmlns:m="http://schemas.openxmlformats.org/officeDocument/2006/math" xmlns:v="urn:schemas-microsoft-com:vml" xmlns:wp14="http://schemas.microsoft.com/office/word/2010/wordprocessingDrawing" xmlns:wp="http://schemas.openxmlformats.org/drawingml/2006/wordprocessingDrawing" xmlns:w10="urn:schemas-microsoft-com:office:word" xmlns:w="http://schemas.openxmlformats.org/wordprocessingml/2006/main" xmlns:w14="http://schemas.microsoft.com/office/word/2010/wordml" xmlns:w15="http://schemas.microsoft.com/office/word/2012/wordml" xmlns:w16se="http://schemas.microsoft.com/office/word/2015/wordml/symex" xmlns:wpg="http://schemas.microsoft.com/office/word/2010/wordprocessingGroup" xmlns:wpi="http://schemas.microsoft.com/office/word/2010/wordprocessingInk" xmlns:wne="http://schemas.microsoft.com/office/word/2006/wordml" xmlns:wps="http://schemas.microsoft.com/office/word/2010/wordprocessingShape" mc:Ignorable="w14 w15 w16se wp14">
   <w:p>
     <w:pPr>
       <w:pStyle w:val="Header"/>
@@ -16071,7 +17107,7 @@
 </file>
 
 <file path=word/numbering.xml><?xml version="1.0" encoding="utf-8"?>
-<w:numbering xmlns:wpc="http://schemas.microsoft.com/office/word/2010/wordprocessingCanvas" xmlns:cx="http://schemas.microsoft.com/office/drawing/2014/chartex" xmlns:cx1="http://schemas.microsoft.com/office/drawing/2015/9/8/chartex" xmlns:cx2="http://schemas.microsoft.com/office/drawing/2015/10/21/chartex" xmlns:cx3="http://schemas.microsoft.com/office/drawing/2016/5/9/chartex" xmlns:cx4="http://schemas.microsoft.com/office/drawing/2016/5/10/chartex" xmlns:cx5="http://schemas.microsoft.com/office/drawing/2016/5/11/chartex" xmlns:cx6="http://schemas.microsoft.com/office/drawing/2016/5/12/chartex" xmlns:cx7="http://schemas.microsoft.com/office/drawing/2016/5/13/chartex" xmlns:cx8="http://schemas.microsoft.com/office/drawing/2016/5/14/chartex" xmlns:mc="http://schemas.openxmlformats.org/markup-compatibility/2006" xmlns:aink="http://schemas.microsoft.com/office/drawing/2016/ink" xmlns:am3d="http://schemas.microsoft.com/office/drawing/2017/model3d" xmlns:o="urn:schemas-microsoft-com:office:office" xmlns:r="http://schemas.openxmlformats.org/officeDocument/2006/relationships" xmlns:m="http://schemas.openxmlformats.org/officeDocument/2006/math" xmlns:v="urn:schemas-microsoft-com:vml" xmlns:wp14="http://schemas.microsoft.com/office/word/2010/wordprocessingDrawing" xmlns:wp="http://schemas.openxmlformats.org/drawingml/2006/wordprocessingDrawing" xmlns:w10="urn:schemas-microsoft-com:office:word" xmlns:w="http://schemas.openxmlformats.org/wordprocessingml/2006/main" xmlns:w14="http://schemas.microsoft.com/office/word/2010/wordml" xmlns:w15="http://schemas.microsoft.com/office/word/2012/wordml" xmlns:w16cex="http://schemas.microsoft.com/office/word/2018/wordml/cex" xmlns:w16cid="http://schemas.microsoft.com/office/word/2016/wordml/cid" xmlns:w16="http://schemas.microsoft.com/office/word/2018/wordml" xmlns:w16se="http://schemas.microsoft.com/office/word/2015/wordml/symex" xmlns:wpg="http://schemas.microsoft.com/office/word/2010/wordprocessingGroup" xmlns:wpi="http://schemas.microsoft.com/office/word/2010/wordprocessingInk" xmlns:wne="http://schemas.microsoft.com/office/word/2006/wordml" xmlns:wps="http://schemas.microsoft.com/office/word/2010/wordprocessingShape" mc:Ignorable="w14 w15 w16se w16cid w16 w16cex wp14">
+<w:numbering xmlns:wpc="http://schemas.microsoft.com/office/word/2010/wordprocessingCanvas" xmlns:cx="http://schemas.microsoft.com/office/drawing/2014/chartex" xmlns:cx1="http://schemas.microsoft.com/office/drawing/2015/9/8/chartex" xmlns:mc="http://schemas.openxmlformats.org/markup-compatibility/2006" xmlns:o="urn:schemas-microsoft-com:office:office" xmlns:r="http://schemas.openxmlformats.org/officeDocument/2006/relationships" xmlns:m="http://schemas.openxmlformats.org/officeDocument/2006/math" xmlns:v="urn:schemas-microsoft-com:vml" xmlns:wp14="http://schemas.microsoft.com/office/word/2010/wordprocessingDrawing" xmlns:wp="http://schemas.openxmlformats.org/drawingml/2006/wordprocessingDrawing" xmlns:w10="urn:schemas-microsoft-com:office:word" xmlns:w="http://schemas.openxmlformats.org/wordprocessingml/2006/main" xmlns:w14="http://schemas.microsoft.com/office/word/2010/wordml" xmlns:w15="http://schemas.microsoft.com/office/word/2012/wordml" xmlns:w16se="http://schemas.microsoft.com/office/word/2015/wordml/symex" xmlns:wpg="http://schemas.microsoft.com/office/word/2010/wordprocessingGroup" xmlns:wpi="http://schemas.microsoft.com/office/word/2010/wordprocessingInk" xmlns:wne="http://schemas.microsoft.com/office/word/2006/wordml" xmlns:wps="http://schemas.microsoft.com/office/word/2010/wordprocessingShape" mc:Ignorable="w14 w15 w16se wp14">
   <w:abstractNum w:abstractNumId="0" w15:restartNumberingAfterBreak="0">
     <w:nsid w:val="FFFFFFFB"/>
     <w:multiLevelType w:val="multilevel"/>
@@ -19139,7 +20175,7 @@
 </file>
 
 <file path=word/styles.xml><?xml version="1.0" encoding="utf-8"?>
-<w:styles xmlns:mc="http://schemas.openxmlformats.org/markup-compatibility/2006" xmlns:r="http://schemas.openxmlformats.org/officeDocument/2006/relationships" xmlns:w="http://schemas.openxmlformats.org/wordprocessingml/2006/main" xmlns:w14="http://schemas.microsoft.com/office/word/2010/wordml" xmlns:w15="http://schemas.microsoft.com/office/word/2012/wordml" xmlns:w16cex="http://schemas.microsoft.com/office/word/2018/wordml/cex" xmlns:w16cid="http://schemas.microsoft.com/office/word/2016/wordml/cid" xmlns:w16="http://schemas.microsoft.com/office/word/2018/wordml" xmlns:w16se="http://schemas.microsoft.com/office/word/2015/wordml/symex" mc:Ignorable="w14 w15 w16se w16cid w16 w16cex">
+<w:styles xmlns:mc="http://schemas.openxmlformats.org/markup-compatibility/2006" xmlns:r="http://schemas.openxmlformats.org/officeDocument/2006/relationships" xmlns:w="http://schemas.openxmlformats.org/wordprocessingml/2006/main" xmlns:w14="http://schemas.microsoft.com/office/word/2010/wordml" xmlns:w15="http://schemas.microsoft.com/office/word/2012/wordml" xmlns:w16se="http://schemas.microsoft.com/office/word/2015/wordml/symex" mc:Ignorable="w14 w15 w16se">
   <w:docDefaults>
     <w:rPrDefault>
       <w:rPr>
@@ -19149,7 +20185,7 @@
     </w:rPrDefault>
     <w:pPrDefault/>
   </w:docDefaults>
-  <w:latentStyles w:defLockedState="0" w:defUIPriority="0" w:defSemiHidden="0" w:defUnhideWhenUsed="0" w:defQFormat="0" w:count="376">
+  <w:latentStyles w:defLockedState="0" w:defUIPriority="0" w:defSemiHidden="0" w:defUnhideWhenUsed="0" w:defQFormat="0" w:count="371">
     <w:lsdException w:name="Normal" w:qFormat="1"/>
     <w:lsdException w:name="heading 1" w:qFormat="1"/>
     <w:lsdException w:name="heading 2" w:qFormat="1"/>
@@ -19514,11 +20550,6 @@
     <w:lsdException w:name="List Table 5 Dark Accent 6" w:uiPriority="50"/>
     <w:lsdException w:name="List Table 6 Colorful Accent 6" w:uiPriority="51"/>
     <w:lsdException w:name="List Table 7 Colorful Accent 6" w:uiPriority="52"/>
-    <w:lsdException w:name="Mention" w:semiHidden="1" w:uiPriority="99" w:unhideWhenUsed="1"/>
-    <w:lsdException w:name="Smart Hyperlink" w:semiHidden="1" w:uiPriority="99" w:unhideWhenUsed="1"/>
-    <w:lsdException w:name="Hashtag" w:semiHidden="1" w:uiPriority="99" w:unhideWhenUsed="1"/>
-    <w:lsdException w:name="Unresolved Mention" w:semiHidden="1" w:uiPriority="99" w:unhideWhenUsed="1"/>
-    <w:lsdException w:name="Smart Link" w:semiHidden="1" w:uiPriority="99" w:unhideWhenUsed="1"/>
   </w:latentStyles>
   <w:style w:type="paragraph" w:default="1" w:styleId="Normal">
     <w:name w:val="Normal"/>
@@ -20478,7 +21509,7 @@
 </file>
 
 <file path=customXml/itemProps1.xml><?xml version="1.0" encoding="utf-8"?>
-<ds:datastoreItem xmlns:ds="http://schemas.openxmlformats.org/officeDocument/2006/customXml" ds:itemID="{B062D11B-1F31-4907-B72A-6F8D28E2AFD0}">
+<ds:datastoreItem xmlns:ds="http://schemas.openxmlformats.org/officeDocument/2006/customXml" ds:itemID="{95911031-612D-4D13-B91F-D93C82DAD0DE}">
   <ds:schemaRefs>
     <ds:schemaRef ds:uri="http://schemas.openxmlformats.org/officeDocument/2006/bibliography"/>
   </ds:schemaRefs>

</xml_diff>